<commit_message>
add SDs to Design_Document
</commit_message>
<xml_diff>
--- a/Deliverbles/Iteration2/CSC440TopDollarDeals_Design_Document.docx
+++ b/Deliverbles/Iteration2/CSC440TopDollarDeals_Design_Document.docx
@@ -1,17 +1,18 @@
 
 <file path=word/document.xml><?xml version="1.0" encoding="utf-8"?>
-<w:document xmlns:wpc="http://schemas.microsoft.com/office/word/2010/wordprocessingCanvas" xmlns:mc="http://schemas.openxmlformats.org/markup-compatibility/2006" xmlns:o="urn:schemas-microsoft-com:office:office" xmlns:r="http://schemas.openxmlformats.org/officeDocument/2006/relationships" xmlns:m="http://schemas.openxmlformats.org/officeDocument/2006/math" xmlns:v="urn:schemas-microsoft-com:vml" xmlns:wp14="http://schemas.microsoft.com/office/word/2010/wordprocessingDrawing" xmlns:wp="http://schemas.openxmlformats.org/drawingml/2006/wordprocessingDrawing" xmlns:w10="urn:schemas-microsoft-com:office:word" xmlns:w="http://schemas.openxmlformats.org/wordprocessingml/2006/main" xmlns:w14="http://schemas.microsoft.com/office/word/2010/wordml" xmlns:wpg="http://schemas.microsoft.com/office/word/2010/wordprocessingGroup" xmlns:wpi="http://schemas.microsoft.com/office/word/2010/wordprocessingInk" xmlns:wne="http://schemas.microsoft.com/office/word/2006/wordml" xmlns:wps="http://schemas.microsoft.com/office/word/2010/wordprocessingShape" mc:Ignorable="w14 wp14">
+<w:document xmlns:r="http://schemas.openxmlformats.org/officeDocument/2006/relationships" xmlns:wp="http://schemas.openxmlformats.org/drawingml/2006/wordprocessingDrawing" xmlns:w="http://schemas.openxmlformats.org/wordprocessingml/2006/main" xmlns:w10="urn:schemas-microsoft-com:office:word" xmlns:w14="http://schemas.microsoft.com/office/word/2010/wordml" xmlns:wps="http://schemas.microsoft.com/office/word/2010/wordprocessingShape" xmlns:wpg="http://schemas.microsoft.com/office/word/2010/wordprocessingGroup" xmlns:mc="http://schemas.openxmlformats.org/markup-compatibility/2006" xmlns:v="urn:schemas-microsoft-com:vml" xmlns:o="urn:schemas-microsoft-com:office:office" mc:Ignorable="w14">
   <w:body>
     <w:p>
       <w:pPr>
-        <w:pStyle w:val="Body"/>
-        <w:shd w:val="clear" w:color="auto" w:fill="FFFFFF"/>
-        <w:spacing w:after="360" w:line="240" w:lineRule="auto"/>
-        <w:jc w:val="center"/>
-        <w:outlineLvl w:val="3"/>
-        <w:rPr>
-          <w:b/>
-          <w:bCs/>
+        <w:pStyle w:val="Body A"/>
+        <w:shd w:val="clear" w:color="auto" w:fill="ffffff"/>
+        <w:spacing w:after="360" w:line="240" w:lineRule="auto"/>
+        <w:jc w:val="center"/>
+        <w:outlineLvl w:val="3"/>
+        <w:rPr>
+          <w:rFonts w:ascii="Calibri" w:cs="Calibri" w:hAnsi="Calibri" w:eastAsia="Calibri"/>
+          <w:b w:val="1"/>
+          <w:bCs w:val="1"/>
           <w:color w:val="444444"/>
           <w:sz w:val="48"/>
           <w:szCs w:val="48"/>
@@ -20,20 +21,23 @@
       </w:pPr>
       <w:r>
         <w:rPr>
-          <w:b/>
-          <w:bCs/>
+          <w:rFonts w:ascii="Calibri" w:cs="Calibri" w:hAnsi="Calibri" w:eastAsia="Calibri"/>
+          <w:b w:val="1"/>
+          <w:bCs w:val="1"/>
           <w:color w:val="444444"/>
           <w:sz w:val="48"/>
           <w:szCs w:val="48"/>
           <w:u w:color="444444"/>
+          <w:rtl w:val="0"/>
+          <w:lang w:val="en-US"/>
         </w:rPr>
         <w:t>CSC440TopDollarDeals Design Document</w:t>
       </w:r>
     </w:p>
     <w:p>
       <w:pPr>
-        <w:pStyle w:val="Body"/>
-        <w:shd w:val="clear" w:color="auto" w:fill="FFFFFF"/>
+        <w:pStyle w:val="Body A"/>
+        <w:shd w:val="clear" w:color="auto" w:fill="ffffff"/>
         <w:spacing w:after="360" w:line="240" w:lineRule="auto"/>
         <w:jc w:val="center"/>
         <w:outlineLvl w:val="3"/>
@@ -51,34 +55,172 @@
           <w:sz w:val="40"/>
           <w:szCs w:val="40"/>
           <w:u w:color="444444"/>
+          <w:rtl w:val="0"/>
+          <w:lang w:val="en-US"/>
         </w:rPr>
         <w:t>Sequence Diagrams</w:t>
       </w:r>
+    </w:p>
+    <w:p>
+      <w:pPr>
+        <w:pStyle w:val="Body A"/>
+        <w:shd w:val="clear" w:color="auto" w:fill="ffffff"/>
+        <w:spacing w:after="360" w:line="240" w:lineRule="auto"/>
+        <w:jc w:val="center"/>
+        <w:outlineLvl w:val="3"/>
+        <w:rPr>
+          <w:color w:val="444444"/>
+          <w:sz w:val="40"/>
+          <w:szCs w:val="40"/>
+          <w:u w:color="444444"/>
+        </w:rPr>
+      </w:pPr>
+    </w:p>
+    <w:p>
+      <w:pPr>
+        <w:pStyle w:val="Body A"/>
+        <w:shd w:val="clear" w:color="auto" w:fill="ffffff"/>
+        <w:spacing w:after="360" w:line="240" w:lineRule="auto"/>
+        <w:jc w:val="center"/>
+        <w:outlineLvl w:val="3"/>
+        <w:rPr>
+          <w:color w:val="444444"/>
+          <w:sz w:val="40"/>
+          <w:szCs w:val="40"/>
+          <w:u w:color="444444"/>
+        </w:rPr>
+      </w:pPr>
+    </w:p>
+    <w:p>
+      <w:pPr>
+        <w:pStyle w:val="Body A"/>
+        <w:shd w:val="clear" w:color="auto" w:fill="ffffff"/>
+        <w:spacing w:after="360" w:line="240" w:lineRule="auto"/>
+        <w:jc w:val="center"/>
+        <w:outlineLvl w:val="3"/>
+        <w:rPr>
+          <w:color w:val="444444"/>
+          <w:sz w:val="40"/>
+          <w:szCs w:val="40"/>
+          <w:u w:color="444444"/>
+        </w:rPr>
+      </w:pPr>
+    </w:p>
+    <w:p>
+      <w:pPr>
+        <w:pStyle w:val="Body A"/>
+        <w:shd w:val="clear" w:color="auto" w:fill="ffffff"/>
+        <w:spacing w:after="360" w:line="240" w:lineRule="auto"/>
+        <w:jc w:val="center"/>
+        <w:outlineLvl w:val="3"/>
+        <w:rPr>
+          <w:color w:val="444444"/>
+          <w:sz w:val="40"/>
+          <w:szCs w:val="40"/>
+          <w:u w:color="444444"/>
+        </w:rPr>
+      </w:pPr>
+    </w:p>
+    <w:p>
+      <w:pPr>
+        <w:pStyle w:val="Body A"/>
+        <w:shd w:val="clear" w:color="auto" w:fill="ffffff"/>
+        <w:spacing w:after="360" w:line="240" w:lineRule="auto"/>
+        <w:jc w:val="center"/>
+        <w:outlineLvl w:val="3"/>
+        <w:rPr>
+          <w:color w:val="444444"/>
+          <w:sz w:val="40"/>
+          <w:szCs w:val="40"/>
+          <w:u w:color="444444"/>
+        </w:rPr>
+      </w:pPr>
+    </w:p>
+    <w:p>
+      <w:pPr>
+        <w:pStyle w:val="Body A"/>
+        <w:shd w:val="clear" w:color="auto" w:fill="ffffff"/>
+        <w:spacing w:after="360" w:line="240" w:lineRule="auto"/>
+        <w:jc w:val="center"/>
+        <w:outlineLvl w:val="3"/>
+        <w:rPr>
+          <w:color w:val="444444"/>
+          <w:sz w:val="40"/>
+          <w:szCs w:val="40"/>
+          <w:u w:color="444444"/>
+        </w:rPr>
+      </w:pPr>
+    </w:p>
+    <w:p>
+      <w:pPr>
+        <w:pStyle w:val="Body A"/>
+        <w:shd w:val="clear" w:color="auto" w:fill="ffffff"/>
+        <w:spacing w:after="360" w:line="240" w:lineRule="auto"/>
+        <w:jc w:val="center"/>
+        <w:outlineLvl w:val="3"/>
+        <w:rPr>
+          <w:color w:val="444444"/>
+          <w:sz w:val="40"/>
+          <w:szCs w:val="40"/>
+          <w:u w:color="444444"/>
+        </w:rPr>
+      </w:pPr>
+    </w:p>
+    <w:p>
+      <w:pPr>
+        <w:pStyle w:val="Body A"/>
+        <w:shd w:val="clear" w:color="auto" w:fill="ffffff"/>
+        <w:spacing w:after="360" w:line="240" w:lineRule="auto"/>
+        <w:outlineLvl w:val="3"/>
+        <w:rPr>
+          <w:color w:val="444444"/>
+          <w:sz w:val="24"/>
+          <w:szCs w:val="24"/>
+          <w:u w:color="444444"/>
+        </w:rPr>
+      </w:pPr>
       <w:r>
         <w:rPr>
-          <w:noProof/>
-          <w:color w:val="444444"/>
-          <w:sz w:val="40"/>
-          <w:szCs w:val="40"/>
-          <w:u w:color="444444"/>
-        </w:rPr>
+          <w:rFonts w:ascii="Trebuchet MS"/>
+          <w:color w:val="444444"/>
+          <w:sz w:val="40"/>
+          <w:szCs w:val="40"/>
+          <w:u w:color="444444"/>
+          <w:rtl w:val="0"/>
+          <w:lang w:val="en-US"/>
+        </w:rPr>
+        <w:t>SD Register user/</w:t>
+      </w:r>
+      <w:r>
+        <w:rPr>
+          <w:rFonts w:ascii="Trebuchet MS"/>
+          <w:color w:val="444444"/>
+          <w:sz w:val="24"/>
+          <w:szCs w:val="24"/>
+          <w:u w:color="444444"/>
+          <w:rtl w:val="0"/>
+          <w:lang w:val="en-US"/>
+        </w:rPr>
+        <w:t>User from the Home Page click on register button. Then register pag</w:t>
+      </w:r>
+      <w:r>
         <w:drawing>
           <wp:anchor distT="152400" distB="152400" distL="152400" distR="152400" simplePos="0" relativeHeight="251659264" behindDoc="0" locked="0" layoutInCell="1" allowOverlap="1">
             <wp:simplePos x="0" y="0"/>
-            <wp:positionH relativeFrom="margin">
-              <wp:posOffset>300831</wp:posOffset>
+            <wp:positionH relativeFrom="page">
+              <wp:posOffset>1598514</wp:posOffset>
             </wp:positionH>
-            <wp:positionV relativeFrom="line">
-              <wp:posOffset>411480</wp:posOffset>
+            <wp:positionV relativeFrom="page">
+              <wp:posOffset>2145609</wp:posOffset>
             </wp:positionV>
-            <wp:extent cx="5329386" cy="3273342"/>
+            <wp:extent cx="4836844" cy="2970820"/>
             <wp:effectExtent l="0" t="0" r="0" b="0"/>
             <wp:wrapThrough wrapText="bothSides" distL="152400" distR="152400">
               <wp:wrapPolygon edited="1">
                 <wp:start x="0" y="0"/>
-                <wp:lineTo x="0" y="21601"/>
-                <wp:lineTo x="21599" y="21601"/>
-                <wp:lineTo x="21599" y="0"/>
+                <wp:lineTo x="0" y="21600"/>
+                <wp:lineTo x="21600" y="21600"/>
+                <wp:lineTo x="21600" y="0"/>
                 <wp:lineTo x="0" y="0"/>
               </wp:wrapPolygon>
             </wp:wrapThrough>
@@ -88,14 +230,13 @@
               <a:graphicData uri="http://schemas.openxmlformats.org/drawingml/2006/picture">
                 <pic:pic xmlns:pic="http://schemas.openxmlformats.org/drawingml/2006/picture">
                   <pic:nvPicPr>
-                    <pic:cNvPr id="1073741825" name="SD Registraion.png"/>
+                    <pic:cNvPr id="1073741825" name="image1.png"/>
                     <pic:cNvPicPr/>
                   </pic:nvPicPr>
                   <pic:blipFill>
-                    <a:blip r:embed="rId7">
+                    <a:blip r:embed="rId4">
                       <a:extLst/>
                     </a:blip>
-                    <a:srcRect/>
                     <a:stretch>
                       <a:fillRect/>
                     </a:stretch>
@@ -103,7 +244,7 @@
                   <pic:spPr>
                     <a:xfrm>
                       <a:off x="0" y="0"/>
-                      <a:ext cx="5329386" cy="3273342"/>
+                      <a:ext cx="4836844" cy="2970820"/>
                     </a:xfrm>
                     <a:prstGeom prst="rect">
                       <a:avLst/>
@@ -122,22 +263,131 @@
       </w:r>
       <w:r>
         <w:rPr>
-          <w:noProof/>
-          <w:color w:val="444444"/>
-          <w:sz w:val="40"/>
-          <w:szCs w:val="40"/>
+          <w:rFonts w:ascii="Trebuchet MS"/>
+          <w:color w:val="444444"/>
+          <w:sz w:val="24"/>
+          <w:szCs w:val="24"/>
+          <w:u w:color="444444"/>
+          <w:rtl w:val="0"/>
+          <w:lang w:val="en-US"/>
+        </w:rPr>
+        <w:t>e will open and user will Enter registration data(Name,Email,Password,Zip code). Afterthat, system will verify the data and add new member.</w:t>
+      </w:r>
+    </w:p>
+    <w:p>
+      <w:pPr>
+        <w:pStyle w:val="Body A"/>
+        <w:shd w:val="clear" w:color="auto" w:fill="ffffff"/>
+        <w:spacing w:after="360" w:line="240" w:lineRule="auto"/>
+        <w:outlineLvl w:val="3"/>
+        <w:rPr>
+          <w:color w:val="444444"/>
+          <w:sz w:val="24"/>
+          <w:szCs w:val="24"/>
+          <w:u w:color="444444"/>
+        </w:rPr>
+      </w:pPr>
+    </w:p>
+    <w:p>
+      <w:pPr>
+        <w:pStyle w:val="Body A"/>
+        <w:shd w:val="clear" w:color="auto" w:fill="ffffff"/>
+        <w:spacing w:after="360" w:line="240" w:lineRule="auto"/>
+        <w:outlineLvl w:val="3"/>
+        <w:rPr>
+          <w:color w:val="444444"/>
+          <w:sz w:val="24"/>
+          <w:szCs w:val="24"/>
+          <w:u w:color="444444"/>
+        </w:rPr>
+      </w:pPr>
+    </w:p>
+    <w:p>
+      <w:pPr>
+        <w:pStyle w:val="Body A"/>
+        <w:shd w:val="clear" w:color="auto" w:fill="ffffff"/>
+        <w:spacing w:after="360" w:line="240" w:lineRule="auto"/>
+        <w:outlineLvl w:val="3"/>
+        <w:rPr>
+          <w:color w:val="444444"/>
+          <w:sz w:val="24"/>
+          <w:szCs w:val="24"/>
+          <w:u w:color="444444"/>
+        </w:rPr>
+      </w:pPr>
+    </w:p>
+    <w:p>
+      <w:pPr>
+        <w:pStyle w:val="Body A"/>
+        <w:shd w:val="clear" w:color="auto" w:fill="ffffff"/>
+        <w:spacing w:after="360" w:line="240" w:lineRule="auto"/>
+        <w:outlineLvl w:val="3"/>
+        <w:rPr>
+          <w:color w:val="444444"/>
+          <w:sz w:val="24"/>
+          <w:szCs w:val="24"/>
+          <w:u w:color="444444"/>
+        </w:rPr>
+      </w:pPr>
+    </w:p>
+    <w:p>
+      <w:pPr>
+        <w:pStyle w:val="Body A"/>
+        <w:shd w:val="clear" w:color="auto" w:fill="ffffff"/>
+        <w:spacing w:after="360" w:line="240" w:lineRule="auto"/>
+        <w:outlineLvl w:val="3"/>
+        <w:rPr>
+          <w:color w:val="444444"/>
+          <w:sz w:val="24"/>
+          <w:szCs w:val="24"/>
+          <w:u w:color="444444"/>
+        </w:rPr>
+      </w:pPr>
+    </w:p>
+    <w:p>
+      <w:pPr>
+        <w:pStyle w:val="Body A"/>
+        <w:shd w:val="clear" w:color="auto" w:fill="ffffff"/>
+        <w:spacing w:after="360" w:line="240" w:lineRule="auto"/>
+        <w:outlineLvl w:val="3"/>
+        <w:rPr>
+          <w:color w:val="444444"/>
+          <w:sz w:val="24"/>
+          <w:szCs w:val="24"/>
+          <w:u w:color="444444"/>
+        </w:rPr>
+      </w:pPr>
+    </w:p>
+    <w:p>
+      <w:pPr>
+        <w:pStyle w:val="Body A"/>
+        <w:shd w:val="clear" w:color="auto" w:fill="ffffff"/>
+        <w:spacing w:after="360" w:line="240" w:lineRule="auto"/>
+        <w:outlineLvl w:val="3"/>
+        <w:rPr>
+          <w:color w:val="444444"/>
+          <w:sz w:val="24"/>
+          <w:szCs w:val="24"/>
+          <w:u w:color="444444"/>
+        </w:rPr>
+      </w:pPr>
+      <w:r>
+        <w:rPr>
+          <w:color w:val="444444"/>
+          <w:sz w:val="24"/>
+          <w:szCs w:val="24"/>
           <w:u w:color="444444"/>
         </w:rPr>
         <w:drawing>
-          <wp:anchor distT="152400" distB="152400" distL="152400" distR="152400" simplePos="0" relativeHeight="251660288" behindDoc="0" locked="0" layoutInCell="1" allowOverlap="1">
+          <wp:anchor distT="152400" distB="152400" distL="152400" distR="152400" simplePos="0" relativeHeight="251661312" behindDoc="0" locked="0" layoutInCell="1" allowOverlap="1">
             <wp:simplePos x="0" y="0"/>
             <wp:positionH relativeFrom="margin">
-              <wp:posOffset>177414</wp:posOffset>
+              <wp:posOffset>632435</wp:posOffset>
             </wp:positionH>
-            <wp:positionV relativeFrom="line">
-              <wp:posOffset>3973040</wp:posOffset>
+            <wp:positionV relativeFrom="page">
+              <wp:posOffset>495199</wp:posOffset>
             </wp:positionV>
-            <wp:extent cx="5759836" cy="3691738"/>
+            <wp:extent cx="4137709" cy="3013552"/>
             <wp:effectExtent l="0" t="0" r="0" b="0"/>
             <wp:wrapTopAndBottom distT="152400" distB="152400"/>
             <wp:docPr id="1073741826" name="officeArt object"/>
@@ -146,11 +396,11 @@
               <a:graphicData uri="http://schemas.openxmlformats.org/drawingml/2006/picture">
                 <pic:pic xmlns:pic="http://schemas.openxmlformats.org/drawingml/2006/picture">
                   <pic:nvPicPr>
-                    <pic:cNvPr id="1073741826" name="SD user Login.jpg"/>
+                    <pic:cNvPr id="1073741826" name="image3.jpeg"/>
                     <pic:cNvPicPr/>
                   </pic:nvPicPr>
                   <pic:blipFill>
-                    <a:blip r:embed="rId8">
+                    <a:blip r:embed="rId5">
                       <a:extLst/>
                     </a:blip>
                     <a:stretch>
@@ -160,7 +410,7 @@
                   <pic:spPr>
                     <a:xfrm>
                       <a:off x="0" y="0"/>
-                      <a:ext cx="5759836" cy="3691738"/>
+                      <a:ext cx="4137709" cy="3013552"/>
                     </a:xfrm>
                     <a:prstGeom prst="rect">
                       <a:avLst/>
@@ -180,25 +430,37 @@
     </w:p>
     <w:p>
       <w:pPr>
-        <w:pStyle w:val="Body"/>
-        <w:shd w:val="clear" w:color="auto" w:fill="FFFFFF"/>
-        <w:spacing w:after="360" w:line="240" w:lineRule="auto"/>
-        <w:jc w:val="center"/>
-        <w:outlineLvl w:val="3"/>
-        <w:rPr>
-          <w:color w:val="444444"/>
-          <w:sz w:val="40"/>
-          <w:szCs w:val="40"/>
-          <w:u w:color="444444"/>
-        </w:rPr>
-      </w:pPr>
-    </w:p>
-    <w:p>
-      <w:pPr>
-        <w:pStyle w:val="Body"/>
-        <w:shd w:val="clear" w:color="auto" w:fill="FFFFFF"/>
-        <w:spacing w:after="360" w:line="240" w:lineRule="auto"/>
-        <w:jc w:val="center"/>
+        <w:pStyle w:val="Body A"/>
+        <w:shd w:val="clear" w:color="auto" w:fill="ffffff"/>
+        <w:spacing w:after="360" w:line="240" w:lineRule="auto"/>
+        <w:outlineLvl w:val="3"/>
+        <w:rPr>
+          <w:color w:val="444444"/>
+          <w:sz w:val="24"/>
+          <w:szCs w:val="24"/>
+          <w:u w:color="444444"/>
+        </w:rPr>
+      </w:pPr>
+    </w:p>
+    <w:p>
+      <w:pPr>
+        <w:pStyle w:val="Body A"/>
+        <w:shd w:val="clear" w:color="auto" w:fill="ffffff"/>
+        <w:spacing w:after="360" w:line="240" w:lineRule="auto"/>
+        <w:outlineLvl w:val="3"/>
+        <w:rPr>
+          <w:color w:val="444444"/>
+          <w:sz w:val="40"/>
+          <w:szCs w:val="40"/>
+          <w:u w:color="444444"/>
+        </w:rPr>
+      </w:pPr>
+    </w:p>
+    <w:p>
+      <w:pPr>
+        <w:pStyle w:val="Body A"/>
+        <w:shd w:val="clear" w:color="auto" w:fill="ffffff"/>
+        <w:spacing w:after="360" w:line="240" w:lineRule="auto"/>
         <w:outlineLvl w:val="3"/>
         <w:rPr>
           <w:color w:val="444444"/>
@@ -214,28 +476,160 @@
           <w:sz w:val="40"/>
           <w:szCs w:val="40"/>
           <w:u w:color="444444"/>
-        </w:rPr>
-        <w:lastRenderedPageBreak/>
-        <w:t>Class Diagram</w:t>
+          <w:rtl w:val="0"/>
+          <w:lang w:val="en-US"/>
+        </w:rPr>
+        <w:t>SD Update Profil/</w:t>
       </w:r>
       <w:r>
         <w:rPr>
-          <w:noProof/>
+          <w:rFonts w:ascii="Trebuchet MS"/>
+          <w:color w:val="444444"/>
+          <w:sz w:val="24"/>
+          <w:szCs w:val="24"/>
+          <w:u w:color="444444"/>
+          <w:rtl w:val="0"/>
+          <w:lang w:val="en-US"/>
+        </w:rPr>
+        <w:t xml:space="preserve">user after login can up date his data by enter a new data and press update button. System will verify the data and update a profile. </w:t>
+      </w:r>
+    </w:p>
+    <w:p>
+      <w:pPr>
+        <w:pStyle w:val="Body A"/>
+        <w:shd w:val="clear" w:color="auto" w:fill="ffffff"/>
+        <w:spacing w:after="360" w:line="240" w:lineRule="auto"/>
+        <w:jc w:val="center"/>
+        <w:outlineLvl w:val="3"/>
+        <w:rPr>
+          <w:color w:val="444444"/>
+          <w:sz w:val="40"/>
+          <w:szCs w:val="40"/>
+          <w:u w:color="444444"/>
+        </w:rPr>
+      </w:pPr>
+    </w:p>
+    <w:p>
+      <w:pPr>
+        <w:pStyle w:val="Body A"/>
+        <w:shd w:val="clear" w:color="auto" w:fill="ffffff"/>
+        <w:spacing w:after="360" w:line="240" w:lineRule="auto"/>
+        <w:jc w:val="center"/>
+        <w:outlineLvl w:val="3"/>
+        <w:rPr>
+          <w:color w:val="444444"/>
+          <w:sz w:val="40"/>
+          <w:szCs w:val="40"/>
+          <w:u w:color="444444"/>
+        </w:rPr>
+      </w:pPr>
+    </w:p>
+    <w:p>
+      <w:pPr>
+        <w:pStyle w:val="Body A"/>
+        <w:shd w:val="clear" w:color="auto" w:fill="ffffff"/>
+        <w:spacing w:after="360" w:line="240" w:lineRule="auto"/>
+        <w:jc w:val="center"/>
+        <w:outlineLvl w:val="3"/>
+        <w:rPr>
+          <w:color w:val="444444"/>
+          <w:sz w:val="40"/>
+          <w:szCs w:val="40"/>
+          <w:u w:color="444444"/>
+        </w:rPr>
+      </w:pPr>
+    </w:p>
+    <w:p>
+      <w:pPr>
+        <w:pStyle w:val="Body A"/>
+        <w:shd w:val="clear" w:color="auto" w:fill="ffffff"/>
+        <w:spacing w:after="360" w:line="240" w:lineRule="auto"/>
+        <w:jc w:val="center"/>
+        <w:outlineLvl w:val="3"/>
+        <w:rPr>
+          <w:color w:val="444444"/>
+          <w:sz w:val="40"/>
+          <w:szCs w:val="40"/>
+          <w:u w:color="444444"/>
+        </w:rPr>
+      </w:pPr>
+    </w:p>
+    <w:p>
+      <w:pPr>
+        <w:pStyle w:val="Body A"/>
+        <w:shd w:val="clear" w:color="auto" w:fill="ffffff"/>
+        <w:spacing w:after="360" w:line="240" w:lineRule="auto"/>
+        <w:jc w:val="center"/>
+        <w:outlineLvl w:val="3"/>
+        <w:rPr>
+          <w:color w:val="444444"/>
+          <w:sz w:val="40"/>
+          <w:szCs w:val="40"/>
+          <w:u w:color="444444"/>
+        </w:rPr>
+      </w:pPr>
+    </w:p>
+    <w:p>
+      <w:pPr>
+        <w:pStyle w:val="Body A"/>
+        <w:shd w:val="clear" w:color="auto" w:fill="ffffff"/>
+        <w:spacing w:after="360" w:line="240" w:lineRule="auto"/>
+        <w:jc w:val="center"/>
+        <w:outlineLvl w:val="3"/>
+        <w:rPr>
+          <w:color w:val="444444"/>
+          <w:sz w:val="40"/>
+          <w:szCs w:val="40"/>
+          <w:u w:color="444444"/>
+        </w:rPr>
+      </w:pPr>
+    </w:p>
+    <w:p>
+      <w:pPr>
+        <w:pStyle w:val="Body A"/>
+        <w:shd w:val="clear" w:color="auto" w:fill="ffffff"/>
+        <w:spacing w:after="360" w:line="240" w:lineRule="auto"/>
+        <w:jc w:val="center"/>
+        <w:outlineLvl w:val="3"/>
+        <w:rPr>
+          <w:color w:val="444444"/>
+          <w:sz w:val="40"/>
+          <w:szCs w:val="40"/>
+          <w:u w:color="444444"/>
+        </w:rPr>
+      </w:pPr>
+    </w:p>
+    <w:p>
+      <w:pPr>
+        <w:pStyle w:val="Body A"/>
+        <w:shd w:val="clear" w:color="auto" w:fill="ffffff"/>
+        <w:spacing w:after="360" w:line="240" w:lineRule="auto"/>
+        <w:jc w:val="center"/>
+        <w:outlineLvl w:val="3"/>
+        <w:rPr>
+          <w:color w:val="444444"/>
+          <w:sz w:val="40"/>
+          <w:szCs w:val="40"/>
+          <w:u w:color="444444"/>
+        </w:rPr>
+      </w:pPr>
+      <w:r>
+        <w:rPr>
           <w:color w:val="444444"/>
           <w:sz w:val="40"/>
           <w:szCs w:val="40"/>
           <w:u w:color="444444"/>
         </w:rPr>
         <w:drawing>
-          <wp:anchor distT="152400" distB="152400" distL="152400" distR="152400" simplePos="0" relativeHeight="251661312" behindDoc="0" locked="0" layoutInCell="1" allowOverlap="1">
+          <wp:anchor distT="152400" distB="152400" distL="152400" distR="152400" simplePos="0" relativeHeight="251660288" behindDoc="0" locked="0" layoutInCell="1" allowOverlap="1">
             <wp:simplePos x="0" y="0"/>
             <wp:positionH relativeFrom="margin">
-              <wp:posOffset>237490</wp:posOffset>
+              <wp:posOffset>348569</wp:posOffset>
             </wp:positionH>
             <wp:positionV relativeFrom="page">
-              <wp:posOffset>477519</wp:posOffset>
+              <wp:posOffset>763099</wp:posOffset>
             </wp:positionV>
-            <wp:extent cx="5223300" cy="3804204"/>
+            <wp:extent cx="4258401" cy="2729401"/>
             <wp:effectExtent l="0" t="0" r="0" b="0"/>
             <wp:wrapTopAndBottom distT="152400" distB="152400"/>
             <wp:docPr id="1073741827" name="officeArt object"/>
@@ -244,11 +638,11 @@
               <a:graphicData uri="http://schemas.openxmlformats.org/drawingml/2006/picture">
                 <pic:pic xmlns:pic="http://schemas.openxmlformats.org/drawingml/2006/picture">
                   <pic:nvPicPr>
-                    <pic:cNvPr id="1073741827" name="SD update profile.jpg"/>
+                    <pic:cNvPr id="1073741827" name="image2.jpeg"/>
                     <pic:cNvPicPr/>
                   </pic:nvPicPr>
                   <pic:blipFill>
-                    <a:blip r:embed="rId9">
+                    <a:blip r:embed="rId6">
                       <a:extLst/>
                     </a:blip>
                     <a:stretch>
@@ -258,7 +652,7 @@
                   <pic:spPr>
                     <a:xfrm>
                       <a:off x="0" y="0"/>
-                      <a:ext cx="5223300" cy="3804204"/>
+                      <a:ext cx="4258401" cy="2729401"/>
                     </a:xfrm>
                     <a:prstGeom prst="rect">
                       <a:avLst/>
@@ -278,78 +672,1221 @@
     </w:p>
     <w:p>
       <w:pPr>
-        <w:pStyle w:val="Body"/>
-        <w:shd w:val="clear" w:color="auto" w:fill="FFFFFF"/>
-        <w:spacing w:after="360" w:line="240" w:lineRule="auto"/>
-        <w:ind w:left="-720" w:right="-720"/>
-        <w:jc w:val="center"/>
-        <w:outlineLvl w:val="3"/>
-        <w:rPr>
-          <w:color w:val="444444"/>
-          <w:sz w:val="40"/>
-          <w:szCs w:val="40"/>
-          <w:u w:color="444444"/>
-        </w:rPr>
-      </w:pPr>
-      <w:bookmarkStart w:id="0" w:name="_GoBack"/>
+        <w:pStyle w:val="Body A"/>
+        <w:shd w:val="clear" w:color="auto" w:fill="ffffff"/>
+        <w:spacing w:after="360" w:line="240" w:lineRule="auto"/>
+        <w:outlineLvl w:val="3"/>
+        <w:rPr>
+          <w:color w:val="444444"/>
+          <w:sz w:val="40"/>
+          <w:szCs w:val="40"/>
+          <w:u w:color="444444"/>
+        </w:rPr>
+      </w:pPr>
       <w:r>
         <w:rPr>
-          <w:noProof/>
+          <w:rFonts w:ascii="Trebuchet MS"/>
+          <w:color w:val="444444"/>
+          <w:sz w:val="40"/>
+          <w:szCs w:val="40"/>
+          <w:u w:color="444444"/>
+          <w:rtl w:val="0"/>
+          <w:lang w:val="en-US"/>
+        </w:rPr>
+        <w:t>SD user login/</w:t>
+      </w:r>
+      <w:r>
+        <w:rPr>
+          <w:rFonts w:ascii="Trebuchet MS"/>
+          <w:color w:val="444444"/>
+          <w:sz w:val="24"/>
+          <w:szCs w:val="24"/>
+          <w:u w:color="444444"/>
+          <w:rtl w:val="0"/>
+          <w:lang w:val="en-US"/>
+        </w:rPr>
+        <w:t>User from the Home Page click on login button. Then login page will open and user will Enter login data(Email,Password). After that, system will verify the data and login member.</w:t>
+      </w:r>
+    </w:p>
+    <w:p>
+      <w:pPr>
+        <w:pStyle w:val="Body A"/>
+        <w:shd w:val="clear" w:color="auto" w:fill="ffffff"/>
+        <w:spacing w:after="360" w:line="240" w:lineRule="auto"/>
+        <w:jc w:val="center"/>
+        <w:outlineLvl w:val="3"/>
+        <w:rPr>
+          <w:color w:val="444444"/>
+          <w:sz w:val="40"/>
+          <w:szCs w:val="40"/>
+          <w:u w:color="444444"/>
+        </w:rPr>
+      </w:pPr>
+    </w:p>
+    <w:p>
+      <w:pPr>
+        <w:pStyle w:val="Body A"/>
+        <w:shd w:val="clear" w:color="auto" w:fill="ffffff"/>
+        <w:spacing w:after="360" w:line="240" w:lineRule="auto"/>
+        <w:jc w:val="center"/>
+        <w:outlineLvl w:val="3"/>
+        <w:rPr>
+          <w:color w:val="444444"/>
+          <w:sz w:val="40"/>
+          <w:szCs w:val="40"/>
+          <w:u w:color="444444"/>
+        </w:rPr>
+      </w:pPr>
+    </w:p>
+    <w:p>
+      <w:pPr>
+        <w:pStyle w:val="Body A"/>
+        <w:shd w:val="clear" w:color="auto" w:fill="ffffff"/>
+        <w:spacing w:after="360" w:line="240" w:lineRule="auto"/>
+        <w:jc w:val="center"/>
+        <w:outlineLvl w:val="3"/>
+        <w:rPr>
+          <w:color w:val="444444"/>
+          <w:sz w:val="40"/>
+          <w:szCs w:val="40"/>
+          <w:u w:color="444444"/>
+        </w:rPr>
+      </w:pPr>
+    </w:p>
+    <w:p>
+      <w:pPr>
+        <w:pStyle w:val="Body A"/>
+        <w:shd w:val="clear" w:color="auto" w:fill="ffffff"/>
+        <w:spacing w:after="360" w:line="240" w:lineRule="auto"/>
+        <w:jc w:val="center"/>
+        <w:outlineLvl w:val="3"/>
+        <w:rPr>
+          <w:color w:val="444444"/>
+          <w:sz w:val="40"/>
+          <w:szCs w:val="40"/>
+          <w:u w:color="444444"/>
+        </w:rPr>
+      </w:pPr>
+    </w:p>
+    <w:p>
+      <w:pPr>
+        <w:pStyle w:val="Body A"/>
+        <w:shd w:val="clear" w:color="auto" w:fill="ffffff"/>
+        <w:spacing w:after="360" w:line="240" w:lineRule="auto"/>
+        <w:jc w:val="center"/>
+        <w:outlineLvl w:val="3"/>
+        <w:rPr>
+          <w:color w:val="444444"/>
+          <w:sz w:val="40"/>
+          <w:szCs w:val="40"/>
+          <w:u w:color="444444"/>
+        </w:rPr>
+      </w:pPr>
+    </w:p>
+    <w:p>
+      <w:pPr>
+        <w:pStyle w:val="Body A"/>
+        <w:shd w:val="clear" w:color="auto" w:fill="ffffff"/>
+        <w:spacing w:after="360" w:line="240" w:lineRule="auto"/>
+        <w:jc w:val="center"/>
+        <w:outlineLvl w:val="3"/>
+        <w:rPr>
+          <w:color w:val="444444"/>
+          <w:sz w:val="40"/>
+          <w:szCs w:val="40"/>
+          <w:u w:color="444444"/>
+        </w:rPr>
+      </w:pPr>
+    </w:p>
+    <w:p>
+      <w:pPr>
+        <w:pStyle w:val="Body A"/>
+        <w:shd w:val="clear" w:color="auto" w:fill="ffffff"/>
+        <w:spacing w:after="360" w:line="240" w:lineRule="auto"/>
+        <w:jc w:val="center"/>
+        <w:outlineLvl w:val="3"/>
+        <w:rPr>
+          <w:color w:val="444444"/>
+          <w:sz w:val="40"/>
+          <w:szCs w:val="40"/>
+          <w:u w:color="444444"/>
+        </w:rPr>
+      </w:pPr>
+    </w:p>
+    <w:p>
+      <w:pPr>
+        <w:pStyle w:val="Body A"/>
+        <w:shd w:val="clear" w:color="auto" w:fill="ffffff"/>
+        <w:spacing w:after="360" w:line="240" w:lineRule="auto"/>
+        <w:jc w:val="center"/>
+        <w:outlineLvl w:val="3"/>
+        <w:rPr>
+          <w:color w:val="444444"/>
+          <w:sz w:val="40"/>
+          <w:szCs w:val="40"/>
+          <w:u w:color="444444"/>
+        </w:rPr>
+      </w:pPr>
+    </w:p>
+    <w:p>
+      <w:pPr>
+        <w:pStyle w:val="Body A"/>
+        <w:shd w:val="clear" w:color="auto" w:fill="ffffff"/>
+        <w:spacing w:after="360" w:line="240" w:lineRule="auto"/>
+        <w:jc w:val="center"/>
+        <w:outlineLvl w:val="3"/>
+        <w:rPr>
+          <w:color w:val="444444"/>
+          <w:sz w:val="40"/>
+          <w:szCs w:val="40"/>
+          <w:u w:color="444444"/>
+        </w:rPr>
+      </w:pPr>
+      <w:r>
+        <w:rPr>
           <w:color w:val="444444"/>
           <w:sz w:val="40"/>
           <w:szCs w:val="40"/>
           <w:u w:color="444444"/>
         </w:rPr>
         <w:drawing>
-          <wp:inline distT="0" distB="0" distL="0" distR="0">
-            <wp:extent cx="6420005" cy="2822713"/>
-            <wp:effectExtent l="228600" t="228600" r="228600" b="225425"/>
-            <wp:docPr id="1" name="Picture 1"/>
-            <wp:cNvGraphicFramePr>
-              <a:graphicFrameLocks xmlns:a="http://schemas.openxmlformats.org/drawingml/2006/main" noChangeAspect="1"/>
-            </wp:cNvGraphicFramePr>
+          <wp:anchor distT="152400" distB="152400" distL="152400" distR="152400" simplePos="0" relativeHeight="251662336" behindDoc="0" locked="0" layoutInCell="1" allowOverlap="1">
+            <wp:simplePos x="0" y="0"/>
+            <wp:positionH relativeFrom="margin">
+              <wp:posOffset>105409</wp:posOffset>
+            </wp:positionH>
+            <wp:positionV relativeFrom="page">
+              <wp:posOffset>1330959</wp:posOffset>
+            </wp:positionV>
+            <wp:extent cx="5341519" cy="3016783"/>
+            <wp:effectExtent l="0" t="0" r="0" b="0"/>
+            <wp:wrapTopAndBottom distT="152400" distB="152400"/>
+            <wp:docPr id="1073741828" name="officeArt object"/>
+            <wp:cNvGraphicFramePr/>
             <a:graphic xmlns:a="http://schemas.openxmlformats.org/drawingml/2006/main">
               <a:graphicData uri="http://schemas.openxmlformats.org/drawingml/2006/picture">
                 <pic:pic xmlns:pic="http://schemas.openxmlformats.org/drawingml/2006/picture">
                   <pic:nvPicPr>
-                    <pic:cNvPr id="0" name="Picture 1"/>
-                    <pic:cNvPicPr>
-                      <a:picLocks noChangeAspect="1" noChangeArrowheads="1"/>
-                    </pic:cNvPicPr>
+                    <pic:cNvPr id="1073741828" name="SD update item.jpg"/>
+                    <pic:cNvPicPr/>
                   </pic:nvPicPr>
                   <pic:blipFill>
-                    <a:blip r:embed="rId10">
-                      <a:extLst>
-                        <a:ext uri="{28A0092B-C50C-407E-A947-70E740481C1C}">
-                          <a14:useLocalDpi xmlns:a14="http://schemas.microsoft.com/office/drawing/2010/main" val="0"/>
-                        </a:ext>
-                      </a:extLst>
+                    <a:blip r:embed="rId7">
+                      <a:extLst/>
                     </a:blip>
-                    <a:srcRect/>
                     <a:stretch>
                       <a:fillRect/>
                     </a:stretch>
                   </pic:blipFill>
-                  <pic:spPr bwMode="auto">
+                  <pic:spPr>
                     <a:xfrm>
                       <a:off x="0" y="0"/>
-                      <a:ext cx="6419856" cy="2822647"/>
+                      <a:ext cx="5341519" cy="3016783"/>
                     </a:xfrm>
                     <a:prstGeom prst="rect">
                       <a:avLst/>
                     </a:prstGeom>
-                    <a:ln w="228600" cap="sq" cmpd="thickThin">
+                    <a:ln w="12700" cap="flat">
+                      <a:noFill/>
+                      <a:miter lim="400000"/>
+                    </a:ln>
+                    <a:effectLst/>
+                  </pic:spPr>
+                </pic:pic>
+              </a:graphicData>
+            </a:graphic>
+          </wp:anchor>
+        </w:drawing>
+      </w:r>
+    </w:p>
+    <w:p>
+      <w:pPr>
+        <w:pStyle w:val="Body A"/>
+        <w:shd w:val="clear" w:color="auto" w:fill="ffffff"/>
+        <w:spacing w:after="360" w:line="240" w:lineRule="auto"/>
+        <w:jc w:val="center"/>
+        <w:outlineLvl w:val="3"/>
+        <w:rPr>
+          <w:color w:val="444444"/>
+          <w:sz w:val="40"/>
+          <w:szCs w:val="40"/>
+          <w:u w:color="444444"/>
+        </w:rPr>
+      </w:pPr>
+    </w:p>
+    <w:p>
+      <w:pPr>
+        <w:pStyle w:val="Body A"/>
+        <w:shd w:val="clear" w:color="auto" w:fill="ffffff"/>
+        <w:spacing w:after="360" w:line="240" w:lineRule="auto"/>
+        <w:outlineLvl w:val="3"/>
+        <w:rPr>
+          <w:color w:val="444444"/>
+          <w:sz w:val="24"/>
+          <w:szCs w:val="24"/>
+          <w:u w:color="444444"/>
+        </w:rPr>
+      </w:pPr>
+      <w:r>
+        <w:rPr>
+          <w:rFonts w:ascii="Trebuchet MS"/>
+          <w:color w:val="444444"/>
+          <w:sz w:val="40"/>
+          <w:szCs w:val="40"/>
+          <w:u w:color="444444"/>
+          <w:rtl w:val="0"/>
+          <w:lang w:val="en-US"/>
+        </w:rPr>
+        <w:t xml:space="preserve">SD Update item/ </w:t>
+      </w:r>
+      <w:r>
+        <w:rPr>
+          <w:rFonts w:ascii="Trebuchet MS"/>
+          <w:color w:val="444444"/>
+          <w:sz w:val="24"/>
+          <w:szCs w:val="24"/>
+          <w:u w:color="444444"/>
+          <w:rtl w:val="0"/>
+          <w:lang w:val="en-US"/>
+        </w:rPr>
+        <w:t>Registered user from the Home Page will Enter the item name and press search. System will take the keyword and check the Item listed in item page (it</w:t>
+      </w:r>
+      <w:r>
+        <w:rPr>
+          <w:rFonts w:hAnsi="Trebuchet MS" w:hint="default"/>
+          <w:color w:val="444444"/>
+          <w:sz w:val="24"/>
+          <w:szCs w:val="24"/>
+          <w:u w:color="444444"/>
+          <w:rtl w:val="0"/>
+          <w:lang w:val="en-US"/>
+        </w:rPr>
+        <w:t>’</w:t>
+      </w:r>
+      <w:r>
+        <w:rPr>
+          <w:rFonts w:ascii="Trebuchet MS"/>
+          <w:color w:val="444444"/>
+          <w:sz w:val="24"/>
+          <w:szCs w:val="24"/>
+          <w:u w:color="444444"/>
+          <w:rtl w:val="0"/>
+          <w:lang w:val="en-US"/>
+        </w:rPr>
+        <w:t xml:space="preserve">s items database) if the item is found. system will display the item details in the result page. user will click on update button. Then update item page will displayed and user will update the data and press add to add and to store a new data of item in item page.  </w:t>
+      </w:r>
+    </w:p>
+    <w:p>
+      <w:pPr>
+        <w:pStyle w:val="Body A"/>
+        <w:shd w:val="clear" w:color="auto" w:fill="ffffff"/>
+        <w:spacing w:after="360" w:line="240" w:lineRule="auto"/>
+        <w:outlineLvl w:val="3"/>
+        <w:rPr>
+          <w:color w:val="444444"/>
+          <w:sz w:val="24"/>
+          <w:szCs w:val="24"/>
+          <w:u w:color="444444"/>
+        </w:rPr>
+      </w:pPr>
+    </w:p>
+    <w:p>
+      <w:pPr>
+        <w:pStyle w:val="Body A"/>
+        <w:shd w:val="clear" w:color="auto" w:fill="ffffff"/>
+        <w:spacing w:after="360" w:line="240" w:lineRule="auto"/>
+        <w:outlineLvl w:val="3"/>
+        <w:rPr>
+          <w:color w:val="444444"/>
+          <w:sz w:val="24"/>
+          <w:szCs w:val="24"/>
+          <w:u w:color="444444"/>
+        </w:rPr>
+      </w:pPr>
+    </w:p>
+    <w:p>
+      <w:pPr>
+        <w:pStyle w:val="Body A"/>
+        <w:shd w:val="clear" w:color="auto" w:fill="ffffff"/>
+        <w:spacing w:after="360" w:line="240" w:lineRule="auto"/>
+        <w:outlineLvl w:val="3"/>
+        <w:rPr>
+          <w:color w:val="444444"/>
+          <w:sz w:val="24"/>
+          <w:szCs w:val="24"/>
+          <w:u w:color="444444"/>
+        </w:rPr>
+      </w:pPr>
+    </w:p>
+    <w:p>
+      <w:pPr>
+        <w:pStyle w:val="Body A"/>
+        <w:shd w:val="clear" w:color="auto" w:fill="ffffff"/>
+        <w:spacing w:after="360" w:line="240" w:lineRule="auto"/>
+        <w:outlineLvl w:val="3"/>
+        <w:rPr>
+          <w:color w:val="444444"/>
+          <w:sz w:val="24"/>
+          <w:szCs w:val="24"/>
+          <w:u w:color="444444"/>
+        </w:rPr>
+      </w:pPr>
+    </w:p>
+    <w:p>
+      <w:pPr>
+        <w:pStyle w:val="Body A"/>
+        <w:shd w:val="clear" w:color="auto" w:fill="ffffff"/>
+        <w:spacing w:after="360" w:line="240" w:lineRule="auto"/>
+        <w:outlineLvl w:val="3"/>
+        <w:rPr>
+          <w:color w:val="444444"/>
+          <w:sz w:val="24"/>
+          <w:szCs w:val="24"/>
+          <w:u w:color="444444"/>
+        </w:rPr>
+      </w:pPr>
+    </w:p>
+    <w:p>
+      <w:pPr>
+        <w:pStyle w:val="Body A"/>
+        <w:shd w:val="clear" w:color="auto" w:fill="ffffff"/>
+        <w:spacing w:after="360" w:line="240" w:lineRule="auto"/>
+        <w:outlineLvl w:val="3"/>
+        <w:rPr>
+          <w:color w:val="444444"/>
+          <w:sz w:val="24"/>
+          <w:szCs w:val="24"/>
+          <w:u w:color="444444"/>
+        </w:rPr>
+      </w:pPr>
+      <w:r>
+        <w:rPr>
+          <w:color w:val="444444"/>
+          <w:sz w:val="24"/>
+          <w:szCs w:val="24"/>
+          <w:u w:color="444444"/>
+        </w:rPr>
+        <w:drawing>
+          <wp:anchor distT="152400" distB="152400" distL="152400" distR="152400" simplePos="0" relativeHeight="251663360" behindDoc="0" locked="0" layoutInCell="1" allowOverlap="1">
+            <wp:simplePos x="0" y="0"/>
+            <wp:positionH relativeFrom="margin">
+              <wp:posOffset>191529</wp:posOffset>
+            </wp:positionH>
+            <wp:positionV relativeFrom="page">
+              <wp:posOffset>1034058</wp:posOffset>
+            </wp:positionV>
+            <wp:extent cx="5118375" cy="3345934"/>
+            <wp:effectExtent l="0" t="0" r="0" b="0"/>
+            <wp:wrapTopAndBottom distT="152400" distB="152400"/>
+            <wp:docPr id="1073741829" name="officeArt object"/>
+            <wp:cNvGraphicFramePr/>
+            <a:graphic xmlns:a="http://schemas.openxmlformats.org/drawingml/2006/main">
+              <a:graphicData uri="http://schemas.openxmlformats.org/drawingml/2006/picture">
+                <pic:pic xmlns:pic="http://schemas.openxmlformats.org/drawingml/2006/picture">
+                  <pic:nvPicPr>
+                    <pic:cNvPr id="1073741829" name="SD Delete item.jpg"/>
+                    <pic:cNvPicPr/>
+                  </pic:nvPicPr>
+                  <pic:blipFill>
+                    <a:blip r:embed="rId8">
+                      <a:extLst/>
+                    </a:blip>
+                    <a:stretch>
+                      <a:fillRect/>
+                    </a:stretch>
+                  </pic:blipFill>
+                  <pic:spPr>
+                    <a:xfrm>
+                      <a:off x="0" y="0"/>
+                      <a:ext cx="5118375" cy="3345934"/>
+                    </a:xfrm>
+                    <a:prstGeom prst="rect">
+                      <a:avLst/>
+                    </a:prstGeom>
+                    <a:ln w="12700" cap="flat">
+                      <a:noFill/>
+                      <a:miter lim="400000"/>
+                    </a:ln>
+                    <a:effectLst/>
+                  </pic:spPr>
+                </pic:pic>
+              </a:graphicData>
+            </a:graphic>
+          </wp:anchor>
+        </w:drawing>
+      </w:r>
+    </w:p>
+    <w:p>
+      <w:pPr>
+        <w:pStyle w:val="Body A"/>
+        <w:shd w:val="clear" w:color="auto" w:fill="ffffff"/>
+        <w:spacing w:after="360" w:line="240" w:lineRule="auto"/>
+        <w:outlineLvl w:val="3"/>
+        <w:rPr>
+          <w:color w:val="444444"/>
+          <w:sz w:val="40"/>
+          <w:szCs w:val="40"/>
+          <w:u w:color="444444"/>
+        </w:rPr>
+      </w:pPr>
+    </w:p>
+    <w:p>
+      <w:pPr>
+        <w:pStyle w:val="Body A"/>
+        <w:shd w:val="clear" w:color="auto" w:fill="ffffff"/>
+        <w:spacing w:after="360" w:line="240" w:lineRule="auto"/>
+        <w:outlineLvl w:val="3"/>
+        <w:rPr>
+          <w:color w:val="444444"/>
+          <w:sz w:val="40"/>
+          <w:szCs w:val="40"/>
+          <w:u w:color="444444"/>
+        </w:rPr>
+      </w:pPr>
+      <w:r>
+        <w:rPr>
+          <w:rFonts w:ascii="Trebuchet MS"/>
+          <w:color w:val="444444"/>
+          <w:sz w:val="40"/>
+          <w:szCs w:val="40"/>
+          <w:u w:color="444444"/>
+          <w:rtl w:val="0"/>
+          <w:lang w:val="en-US"/>
+        </w:rPr>
+        <w:t xml:space="preserve">SD Delete item/ </w:t>
+      </w:r>
+      <w:r>
+        <w:rPr>
+          <w:rFonts w:ascii="Trebuchet MS"/>
+          <w:color w:val="444444"/>
+          <w:sz w:val="24"/>
+          <w:szCs w:val="24"/>
+          <w:u w:color="444444"/>
+          <w:rtl w:val="0"/>
+          <w:lang w:val="en-US"/>
+        </w:rPr>
+        <w:t xml:space="preserve">Registered user from the Home Page will Enter the item name and press search. System will take the keyword and check the Item listed in item page, if the item is found. system will display the item details in the result page. user will click on delete button. Then the item will deleted from item page.  </w:t>
+      </w:r>
+    </w:p>
+    <w:p>
+      <w:pPr>
+        <w:pStyle w:val="Body A"/>
+        <w:shd w:val="clear" w:color="auto" w:fill="ffffff"/>
+        <w:spacing w:after="360" w:line="240" w:lineRule="auto"/>
+        <w:jc w:val="center"/>
+        <w:outlineLvl w:val="3"/>
+        <w:rPr>
+          <w:color w:val="444444"/>
+          <w:sz w:val="40"/>
+          <w:szCs w:val="40"/>
+          <w:u w:color="444444"/>
+        </w:rPr>
+      </w:pPr>
+    </w:p>
+    <w:p>
+      <w:pPr>
+        <w:pStyle w:val="Body A"/>
+        <w:shd w:val="clear" w:color="auto" w:fill="ffffff"/>
+        <w:spacing w:after="360" w:line="240" w:lineRule="auto"/>
+        <w:jc w:val="center"/>
+        <w:outlineLvl w:val="3"/>
+        <w:rPr>
+          <w:color w:val="444444"/>
+          <w:sz w:val="40"/>
+          <w:szCs w:val="40"/>
+          <w:u w:color="444444"/>
+        </w:rPr>
+      </w:pPr>
+    </w:p>
+    <w:p>
+      <w:pPr>
+        <w:pStyle w:val="Body A"/>
+        <w:shd w:val="clear" w:color="auto" w:fill="ffffff"/>
+        <w:spacing w:after="360" w:line="240" w:lineRule="auto"/>
+        <w:jc w:val="center"/>
+        <w:outlineLvl w:val="3"/>
+        <w:rPr>
+          <w:color w:val="444444"/>
+          <w:sz w:val="40"/>
+          <w:szCs w:val="40"/>
+          <w:u w:color="444444"/>
+        </w:rPr>
+      </w:pPr>
+    </w:p>
+    <w:p>
+      <w:pPr>
+        <w:pStyle w:val="Body A"/>
+        <w:shd w:val="clear" w:color="auto" w:fill="ffffff"/>
+        <w:spacing w:after="360" w:line="240" w:lineRule="auto"/>
+        <w:jc w:val="center"/>
+        <w:outlineLvl w:val="3"/>
+        <w:rPr>
+          <w:color w:val="444444"/>
+          <w:sz w:val="40"/>
+          <w:szCs w:val="40"/>
+          <w:u w:color="444444"/>
+        </w:rPr>
+      </w:pPr>
+    </w:p>
+    <w:p>
+      <w:pPr>
+        <w:pStyle w:val="Body A"/>
+        <w:shd w:val="clear" w:color="auto" w:fill="ffffff"/>
+        <w:spacing w:after="360" w:line="240" w:lineRule="auto"/>
+        <w:jc w:val="center"/>
+        <w:outlineLvl w:val="3"/>
+        <w:rPr>
+          <w:color w:val="444444"/>
+          <w:sz w:val="40"/>
+          <w:szCs w:val="40"/>
+          <w:u w:color="444444"/>
+        </w:rPr>
+      </w:pPr>
+    </w:p>
+    <w:p>
+      <w:pPr>
+        <w:pStyle w:val="Body A"/>
+        <w:shd w:val="clear" w:color="auto" w:fill="ffffff"/>
+        <w:spacing w:after="360" w:line="240" w:lineRule="auto"/>
+        <w:jc w:val="center"/>
+        <w:outlineLvl w:val="3"/>
+        <w:rPr>
+          <w:color w:val="444444"/>
+          <w:sz w:val="40"/>
+          <w:szCs w:val="40"/>
+          <w:u w:color="444444"/>
+        </w:rPr>
+      </w:pPr>
+      <w:r>
+        <w:rPr>
+          <w:color w:val="444444"/>
+          <w:sz w:val="40"/>
+          <w:szCs w:val="40"/>
+          <w:u w:color="444444"/>
+        </w:rPr>
+        <w:drawing>
+          <wp:anchor distT="152400" distB="152400" distL="152400" distR="152400" simplePos="0" relativeHeight="251664384" behindDoc="0" locked="0" layoutInCell="1" allowOverlap="1">
+            <wp:simplePos x="0" y="0"/>
+            <wp:positionH relativeFrom="margin">
+              <wp:posOffset>142913</wp:posOffset>
+            </wp:positionH>
+            <wp:positionV relativeFrom="page">
+              <wp:posOffset>914399</wp:posOffset>
+            </wp:positionV>
+            <wp:extent cx="4972218" cy="3255513"/>
+            <wp:effectExtent l="0" t="0" r="0" b="0"/>
+            <wp:wrapTopAndBottom distT="152400" distB="152400"/>
+            <wp:docPr id="1073741830" name="officeArt object"/>
+            <wp:cNvGraphicFramePr/>
+            <a:graphic xmlns:a="http://schemas.openxmlformats.org/drawingml/2006/main">
+              <a:graphicData uri="http://schemas.openxmlformats.org/drawingml/2006/picture">
+                <pic:pic xmlns:pic="http://schemas.openxmlformats.org/drawingml/2006/picture">
+                  <pic:nvPicPr>
+                    <pic:cNvPr id="1073741830" name="SD search item.jpg"/>
+                    <pic:cNvPicPr/>
+                  </pic:nvPicPr>
+                  <pic:blipFill>
+                    <a:blip r:embed="rId9">
+                      <a:extLst/>
+                    </a:blip>
+                    <a:stretch>
+                      <a:fillRect/>
+                    </a:stretch>
+                  </pic:blipFill>
+                  <pic:spPr>
+                    <a:xfrm>
+                      <a:off x="0" y="0"/>
+                      <a:ext cx="4972218" cy="3255513"/>
+                    </a:xfrm>
+                    <a:prstGeom prst="rect">
+                      <a:avLst/>
+                    </a:prstGeom>
+                    <a:ln w="12700" cap="flat">
+                      <a:noFill/>
+                      <a:miter lim="400000"/>
+                    </a:ln>
+                    <a:effectLst/>
+                  </pic:spPr>
+                </pic:pic>
+              </a:graphicData>
+            </a:graphic>
+          </wp:anchor>
+        </w:drawing>
+      </w:r>
+    </w:p>
+    <w:p>
+      <w:pPr>
+        <w:pStyle w:val="Body A"/>
+        <w:shd w:val="clear" w:color="auto" w:fill="ffffff"/>
+        <w:spacing w:after="360" w:line="240" w:lineRule="auto"/>
+        <w:jc w:val="center"/>
+        <w:outlineLvl w:val="3"/>
+        <w:rPr>
+          <w:color w:val="444444"/>
+          <w:sz w:val="40"/>
+          <w:szCs w:val="40"/>
+          <w:u w:color="444444"/>
+        </w:rPr>
+      </w:pPr>
+    </w:p>
+    <w:p>
+      <w:pPr>
+        <w:pStyle w:val="Body A"/>
+        <w:shd w:val="clear" w:color="auto" w:fill="ffffff"/>
+        <w:spacing w:after="360" w:line="240" w:lineRule="auto"/>
+        <w:jc w:val="center"/>
+        <w:outlineLvl w:val="3"/>
+        <w:rPr>
+          <w:color w:val="444444"/>
+          <w:sz w:val="40"/>
+          <w:szCs w:val="40"/>
+          <w:u w:color="444444"/>
+        </w:rPr>
+      </w:pPr>
+    </w:p>
+    <w:p>
+      <w:pPr>
+        <w:pStyle w:val="Body A"/>
+        <w:shd w:val="clear" w:color="auto" w:fill="ffffff"/>
+        <w:spacing w:after="360" w:line="240" w:lineRule="auto"/>
+        <w:outlineLvl w:val="3"/>
+        <w:rPr>
+          <w:color w:val="444444"/>
+          <w:sz w:val="40"/>
+          <w:szCs w:val="40"/>
+          <w:u w:color="444444"/>
+        </w:rPr>
+      </w:pPr>
+      <w:r>
+        <w:rPr>
+          <w:rFonts w:ascii="Trebuchet MS"/>
+          <w:color w:val="444444"/>
+          <w:sz w:val="40"/>
+          <w:szCs w:val="40"/>
+          <w:u w:color="444444"/>
+          <w:rtl w:val="0"/>
+          <w:lang w:val="en-US"/>
+        </w:rPr>
+        <w:t xml:space="preserve">SD search item/ </w:t>
+      </w:r>
+      <w:r>
+        <w:rPr>
+          <w:rFonts w:ascii="Trebuchet MS"/>
+          <w:color w:val="444444"/>
+          <w:sz w:val="24"/>
+          <w:szCs w:val="24"/>
+          <w:u w:color="444444"/>
+          <w:rtl w:val="0"/>
+          <w:lang w:val="en-US"/>
+        </w:rPr>
+        <w:t>user from the Home Page will Enter the item name and press search. System will take the keyword and check the Item listed in item page (it</w:t>
+      </w:r>
+      <w:r>
+        <w:rPr>
+          <w:rFonts w:hAnsi="Trebuchet MS" w:hint="default"/>
+          <w:color w:val="444444"/>
+          <w:sz w:val="24"/>
+          <w:szCs w:val="24"/>
+          <w:u w:color="444444"/>
+          <w:rtl w:val="0"/>
+          <w:lang w:val="en-US"/>
+        </w:rPr>
+        <w:t>’</w:t>
+      </w:r>
+      <w:r>
+        <w:rPr>
+          <w:rFonts w:ascii="Trebuchet MS"/>
+          <w:color w:val="444444"/>
+          <w:sz w:val="24"/>
+          <w:szCs w:val="24"/>
+          <w:u w:color="444444"/>
+          <w:rtl w:val="0"/>
+          <w:lang w:val="en-US"/>
+        </w:rPr>
+        <w:t>s items database) if the item is found. system will display the item details in the result page. After that user can display or make a process on the data.</w:t>
+      </w:r>
+    </w:p>
+    <w:p>
+      <w:pPr>
+        <w:pStyle w:val="Body A"/>
+        <w:shd w:val="clear" w:color="auto" w:fill="ffffff"/>
+        <w:spacing w:after="360" w:line="240" w:lineRule="auto"/>
+        <w:jc w:val="center"/>
+        <w:outlineLvl w:val="3"/>
+        <w:rPr>
+          <w:color w:val="444444"/>
+          <w:sz w:val="40"/>
+          <w:szCs w:val="40"/>
+          <w:u w:color="444444"/>
+        </w:rPr>
+      </w:pPr>
+    </w:p>
+    <w:p>
+      <w:pPr>
+        <w:pStyle w:val="Body A"/>
+        <w:shd w:val="clear" w:color="auto" w:fill="ffffff"/>
+        <w:spacing w:after="360" w:line="240" w:lineRule="auto"/>
+        <w:jc w:val="center"/>
+        <w:outlineLvl w:val="3"/>
+        <w:rPr>
+          <w:color w:val="444444"/>
+          <w:sz w:val="40"/>
+          <w:szCs w:val="40"/>
+          <w:u w:color="444444"/>
+        </w:rPr>
+      </w:pPr>
+    </w:p>
+    <w:p>
+      <w:pPr>
+        <w:pStyle w:val="Body A"/>
+        <w:shd w:val="clear" w:color="auto" w:fill="ffffff"/>
+        <w:spacing w:after="360" w:line="240" w:lineRule="auto"/>
+        <w:jc w:val="center"/>
+        <w:outlineLvl w:val="3"/>
+        <w:rPr>
+          <w:color w:val="444444"/>
+          <w:sz w:val="40"/>
+          <w:szCs w:val="40"/>
+          <w:u w:color="444444"/>
+        </w:rPr>
+      </w:pPr>
+    </w:p>
+    <w:p>
+      <w:pPr>
+        <w:pStyle w:val="Body A"/>
+        <w:shd w:val="clear" w:color="auto" w:fill="ffffff"/>
+        <w:spacing w:after="360" w:line="240" w:lineRule="auto"/>
+        <w:jc w:val="center"/>
+        <w:outlineLvl w:val="3"/>
+        <w:rPr>
+          <w:color w:val="444444"/>
+          <w:sz w:val="40"/>
+          <w:szCs w:val="40"/>
+          <w:u w:color="444444"/>
+        </w:rPr>
+      </w:pPr>
+      <w:r>
+        <w:rPr>
+          <w:color w:val="444444"/>
+          <w:sz w:val="40"/>
+          <w:szCs w:val="40"/>
+          <w:u w:color="444444"/>
+        </w:rPr>
+        <w:drawing>
+          <wp:anchor distT="152400" distB="152400" distL="152400" distR="152400" simplePos="0" relativeHeight="251665408" behindDoc="0" locked="0" layoutInCell="1" allowOverlap="1">
+            <wp:simplePos x="0" y="0"/>
+            <wp:positionH relativeFrom="margin">
+              <wp:posOffset>277573</wp:posOffset>
+            </wp:positionH>
+            <wp:positionV relativeFrom="line">
+              <wp:posOffset>514173</wp:posOffset>
+            </wp:positionV>
+            <wp:extent cx="5410101" cy="3361933"/>
+            <wp:effectExtent l="0" t="0" r="0" b="0"/>
+            <wp:wrapTopAndBottom distT="152400" distB="152400"/>
+            <wp:docPr id="1073741831" name="officeArt object"/>
+            <wp:cNvGraphicFramePr/>
+            <a:graphic xmlns:a="http://schemas.openxmlformats.org/drawingml/2006/main">
+              <a:graphicData uri="http://schemas.openxmlformats.org/drawingml/2006/picture">
+                <pic:pic xmlns:pic="http://schemas.openxmlformats.org/drawingml/2006/picture">
+                  <pic:nvPicPr>
+                    <pic:cNvPr id="1073741831" name="SD add item.jpg"/>
+                    <pic:cNvPicPr/>
+                  </pic:nvPicPr>
+                  <pic:blipFill>
+                    <a:blip r:embed="rId10">
+                      <a:extLst/>
+                    </a:blip>
+                    <a:stretch>
+                      <a:fillRect/>
+                    </a:stretch>
+                  </pic:blipFill>
+                  <pic:spPr>
+                    <a:xfrm>
+                      <a:off x="0" y="0"/>
+                      <a:ext cx="5410101" cy="3361933"/>
+                    </a:xfrm>
+                    <a:prstGeom prst="rect">
+                      <a:avLst/>
+                    </a:prstGeom>
+                    <a:ln w="12700" cap="flat">
+                      <a:noFill/>
+                      <a:miter lim="400000"/>
+                    </a:ln>
+                    <a:effectLst/>
+                  </pic:spPr>
+                </pic:pic>
+              </a:graphicData>
+            </a:graphic>
+          </wp:anchor>
+        </w:drawing>
+      </w:r>
+    </w:p>
+    <w:p>
+      <w:pPr>
+        <w:pStyle w:val="Body A"/>
+        <w:shd w:val="clear" w:color="auto" w:fill="ffffff"/>
+        <w:spacing w:after="360" w:line="240" w:lineRule="auto"/>
+        <w:outlineLvl w:val="3"/>
+        <w:rPr>
+          <w:color w:val="444444"/>
+          <w:sz w:val="24"/>
+          <w:szCs w:val="24"/>
+          <w:u w:color="444444"/>
+        </w:rPr>
+      </w:pPr>
+      <w:r>
+        <w:rPr>
+          <w:rFonts w:ascii="Trebuchet MS"/>
+          <w:color w:val="444444"/>
+          <w:sz w:val="40"/>
+          <w:szCs w:val="40"/>
+          <w:u w:color="444444"/>
+          <w:rtl w:val="0"/>
+          <w:lang w:val="en-US"/>
+        </w:rPr>
+        <w:t xml:space="preserve">SD Add item/ </w:t>
+      </w:r>
+      <w:r>
+        <w:rPr>
+          <w:rFonts w:ascii="Trebuchet MS"/>
+          <w:color w:val="444444"/>
+          <w:sz w:val="24"/>
+          <w:szCs w:val="24"/>
+          <w:u w:color="444444"/>
+          <w:rtl w:val="0"/>
+          <w:lang w:val="en-US"/>
+        </w:rPr>
+        <w:t>Registered user from the Home Page will click on add new item button. Then add item page will open and user will Enter a new item data(itemName,itemPrice,storeName,Address,city,state,ZipCode). After that, system will verify the data and add new item.</w:t>
+      </w:r>
+    </w:p>
+    <w:p>
+      <w:pPr>
+        <w:pStyle w:val="Body A"/>
+        <w:shd w:val="clear" w:color="auto" w:fill="ffffff"/>
+        <w:spacing w:after="360" w:line="240" w:lineRule="auto"/>
+        <w:outlineLvl w:val="3"/>
+        <w:rPr>
+          <w:color w:val="444444"/>
+          <w:sz w:val="40"/>
+          <w:szCs w:val="40"/>
+          <w:u w:color="444444"/>
+        </w:rPr>
+      </w:pPr>
+    </w:p>
+    <w:p>
+      <w:pPr>
+        <w:pStyle w:val="Body A"/>
+        <w:shd w:val="clear" w:color="auto" w:fill="ffffff"/>
+        <w:spacing w:after="360" w:line="240" w:lineRule="auto"/>
+        <w:jc w:val="center"/>
+        <w:outlineLvl w:val="3"/>
+        <w:rPr>
+          <w:color w:val="444444"/>
+          <w:sz w:val="40"/>
+          <w:szCs w:val="40"/>
+          <w:u w:color="444444"/>
+        </w:rPr>
+      </w:pPr>
+    </w:p>
+    <w:p>
+      <w:pPr>
+        <w:pStyle w:val="Body A"/>
+        <w:shd w:val="clear" w:color="auto" w:fill="ffffff"/>
+        <w:spacing w:after="360" w:line="240" w:lineRule="auto"/>
+        <w:jc w:val="center"/>
+        <w:outlineLvl w:val="3"/>
+        <w:rPr>
+          <w:color w:val="444444"/>
+          <w:sz w:val="40"/>
+          <w:szCs w:val="40"/>
+          <w:u w:color="444444"/>
+        </w:rPr>
+      </w:pPr>
+    </w:p>
+    <w:p>
+      <w:pPr>
+        <w:pStyle w:val="Body A"/>
+        <w:shd w:val="clear" w:color="auto" w:fill="ffffff"/>
+        <w:spacing w:after="360" w:line="240" w:lineRule="auto"/>
+        <w:jc w:val="center"/>
+        <w:outlineLvl w:val="3"/>
+        <w:rPr>
+          <w:color w:val="444444"/>
+          <w:sz w:val="40"/>
+          <w:szCs w:val="40"/>
+          <w:u w:color="444444"/>
+        </w:rPr>
+      </w:pPr>
+    </w:p>
+    <w:p>
+      <w:pPr>
+        <w:pStyle w:val="Body A"/>
+        <w:shd w:val="clear" w:color="auto" w:fill="ffffff"/>
+        <w:spacing w:after="360" w:line="240" w:lineRule="auto"/>
+        <w:jc w:val="center"/>
+        <w:outlineLvl w:val="3"/>
+        <w:rPr>
+          <w:color w:val="444444"/>
+          <w:sz w:val="40"/>
+          <w:szCs w:val="40"/>
+          <w:u w:color="444444"/>
+        </w:rPr>
+      </w:pPr>
+    </w:p>
+    <w:p>
+      <w:pPr>
+        <w:pStyle w:val="Body A"/>
+        <w:shd w:val="clear" w:color="auto" w:fill="ffffff"/>
+        <w:spacing w:after="360" w:line="240" w:lineRule="auto"/>
+        <w:jc w:val="center"/>
+        <w:outlineLvl w:val="3"/>
+        <w:rPr>
+          <w:color w:val="444444"/>
+          <w:sz w:val="40"/>
+          <w:szCs w:val="40"/>
+          <w:u w:color="444444"/>
+        </w:rPr>
+      </w:pPr>
+    </w:p>
+    <w:p>
+      <w:pPr>
+        <w:pStyle w:val="Body A"/>
+        <w:shd w:val="clear" w:color="auto" w:fill="ffffff"/>
+        <w:spacing w:after="360" w:line="240" w:lineRule="auto"/>
+        <w:jc w:val="center"/>
+        <w:outlineLvl w:val="3"/>
+        <w:rPr>
+          <w:color w:val="444444"/>
+          <w:sz w:val="40"/>
+          <w:szCs w:val="40"/>
+          <w:u w:color="444444"/>
+        </w:rPr>
+      </w:pPr>
+    </w:p>
+    <w:p>
+      <w:pPr>
+        <w:pStyle w:val="Body A"/>
+        <w:shd w:val="clear" w:color="auto" w:fill="ffffff"/>
+        <w:spacing w:after="360" w:line="240" w:lineRule="auto"/>
+        <w:jc w:val="center"/>
+        <w:outlineLvl w:val="3"/>
+        <w:rPr>
+          <w:color w:val="444444"/>
+          <w:sz w:val="40"/>
+          <w:szCs w:val="40"/>
+          <w:u w:color="444444"/>
+        </w:rPr>
+      </w:pPr>
+    </w:p>
+    <w:p>
+      <w:pPr>
+        <w:pStyle w:val="Body A"/>
+        <w:shd w:val="clear" w:color="auto" w:fill="ffffff"/>
+        <w:spacing w:after="360" w:line="240" w:lineRule="auto"/>
+        <w:jc w:val="center"/>
+        <w:outlineLvl w:val="3"/>
+        <w:rPr>
+          <w:color w:val="444444"/>
+          <w:sz w:val="40"/>
+          <w:szCs w:val="40"/>
+          <w:u w:color="444444"/>
+        </w:rPr>
+      </w:pPr>
+    </w:p>
+    <w:p>
+      <w:pPr>
+        <w:pStyle w:val="Body A"/>
+        <w:shd w:val="clear" w:color="auto" w:fill="ffffff"/>
+        <w:spacing w:after="360" w:line="240" w:lineRule="auto"/>
+        <w:jc w:val="center"/>
+        <w:outlineLvl w:val="3"/>
+        <w:rPr>
+          <w:color w:val="444444"/>
+          <w:sz w:val="40"/>
+          <w:szCs w:val="40"/>
+          <w:u w:color="444444"/>
+        </w:rPr>
+      </w:pPr>
+    </w:p>
+    <w:p>
+      <w:pPr>
+        <w:pStyle w:val="Body A"/>
+        <w:shd w:val="clear" w:color="auto" w:fill="ffffff"/>
+        <w:spacing w:after="360" w:line="240" w:lineRule="auto"/>
+        <w:jc w:val="center"/>
+        <w:outlineLvl w:val="3"/>
+        <w:rPr>
+          <w:color w:val="444444"/>
+          <w:sz w:val="40"/>
+          <w:szCs w:val="40"/>
+          <w:u w:color="444444"/>
+        </w:rPr>
+      </w:pPr>
+    </w:p>
+    <w:p>
+      <w:pPr>
+        <w:pStyle w:val="Body A"/>
+        <w:shd w:val="clear" w:color="auto" w:fill="ffffff"/>
+        <w:spacing w:after="360" w:line="240" w:lineRule="auto"/>
+        <w:jc w:val="center"/>
+        <w:outlineLvl w:val="3"/>
+        <w:rPr>
+          <w:color w:val="444444"/>
+          <w:sz w:val="40"/>
+          <w:szCs w:val="40"/>
+          <w:u w:color="444444"/>
+        </w:rPr>
+      </w:pPr>
+    </w:p>
+    <w:p>
+      <w:pPr>
+        <w:pStyle w:val="Body A"/>
+        <w:shd w:val="clear" w:color="auto" w:fill="ffffff"/>
+        <w:spacing w:after="360" w:line="240" w:lineRule="auto"/>
+        <w:jc w:val="center"/>
+        <w:outlineLvl w:val="3"/>
+        <w:rPr>
+          <w:color w:val="444444"/>
+          <w:sz w:val="40"/>
+          <w:szCs w:val="40"/>
+          <w:u w:color="444444"/>
+        </w:rPr>
+      </w:pPr>
+    </w:p>
+    <w:p>
+      <w:pPr>
+        <w:pStyle w:val="Body A"/>
+        <w:shd w:val="clear" w:color="auto" w:fill="ffffff"/>
+        <w:spacing w:after="360" w:line="240" w:lineRule="auto"/>
+        <w:jc w:val="center"/>
+        <w:outlineLvl w:val="3"/>
+        <w:rPr>
+          <w:color w:val="444444"/>
+          <w:sz w:val="40"/>
+          <w:szCs w:val="40"/>
+          <w:u w:color="444444"/>
+        </w:rPr>
+      </w:pPr>
+    </w:p>
+    <w:p>
+      <w:pPr>
+        <w:pStyle w:val="Body A"/>
+        <w:shd w:val="clear" w:color="auto" w:fill="ffffff"/>
+        <w:spacing w:after="360" w:line="240" w:lineRule="auto"/>
+        <w:jc w:val="center"/>
+        <w:outlineLvl w:val="3"/>
+        <w:rPr>
+          <w:color w:val="444444"/>
+          <w:sz w:val="40"/>
+          <w:szCs w:val="40"/>
+          <w:u w:color="444444"/>
+        </w:rPr>
+      </w:pPr>
+    </w:p>
+    <w:p>
+      <w:pPr>
+        <w:pStyle w:val="Body A"/>
+        <w:shd w:val="clear" w:color="auto" w:fill="ffffff"/>
+        <w:spacing w:after="360" w:line="240" w:lineRule="auto"/>
+        <w:jc w:val="center"/>
+        <w:outlineLvl w:val="3"/>
+        <w:rPr>
+          <w:color w:val="444444"/>
+          <w:sz w:val="40"/>
+          <w:szCs w:val="40"/>
+          <w:u w:color="444444"/>
+          <w:rtl w:val="0"/>
+        </w:rPr>
+      </w:pPr>
+      <w:r>
+        <w:rPr>
+          <w:rFonts w:ascii="Trebuchet MS"/>
+          <w:color w:val="444444"/>
+          <w:sz w:val="40"/>
+          <w:szCs w:val="40"/>
+          <w:u w:color="444444"/>
+          <w:rtl w:val="0"/>
+          <w:lang w:val="en-US"/>
+        </w:rPr>
+        <w:t>Class Diagram</w:t>
+      </w:r>
+    </w:p>
+    <w:p>
+      <w:pPr>
+        <w:pStyle w:val="Body A"/>
+        <w:shd w:val="clear" w:color="auto" w:fill="ffffff"/>
+        <w:spacing w:after="360" w:line="240" w:lineRule="auto"/>
+        <w:jc w:val="center"/>
+        <w:outlineLvl w:val="3"/>
+        <w:rPr>
+          <w:color w:val="444444"/>
+          <w:sz w:val="40"/>
+          <w:szCs w:val="40"/>
+          <w:u w:color="444444"/>
+        </w:rPr>
+      </w:pPr>
+    </w:p>
+    <w:p>
+      <w:pPr>
+        <w:pStyle w:val="Body A"/>
+        <w:shd w:val="clear" w:color="auto" w:fill="ffffff"/>
+        <w:spacing w:after="360" w:line="240" w:lineRule="auto"/>
+        <w:jc w:val="center"/>
+        <w:outlineLvl w:val="3"/>
+        <w:rPr>
+          <w:color w:val="444444"/>
+          <w:sz w:val="40"/>
+          <w:szCs w:val="40"/>
+          <w:u w:color="444444"/>
+        </w:rPr>
+      </w:pPr>
+      <w:bookmarkStart w:name="_GoBack" w:id="0"/>
+      <w:r>
+        <w:rPr>
+          <w:color w:val="444444"/>
+          <w:sz w:val="40"/>
+          <w:szCs w:val="40"/>
+          <w:u w:color="444444"/>
+          <w:rtl w:val="0"/>
+        </w:rPr>
+        <w:drawing>
+          <wp:inline distT="0" distB="0" distL="0" distR="0">
+            <wp:extent cx="4598990" cy="2022059"/>
+            <wp:effectExtent l="0" t="0" r="0" b="0"/>
+            <wp:docPr id="1073741832" name="officeArt object"/>
+            <wp:cNvGraphicFramePr/>
+            <a:graphic xmlns:a="http://schemas.openxmlformats.org/drawingml/2006/main">
+              <a:graphicData uri="http://schemas.openxmlformats.org/drawingml/2006/picture">
+                <pic:pic xmlns:pic="http://schemas.openxmlformats.org/drawingml/2006/picture">
+                  <pic:nvPicPr>
+                    <pic:cNvPr id="1073741832" name="image4.png"/>
+                    <pic:cNvPicPr/>
+                  </pic:nvPicPr>
+                  <pic:blipFill>
+                    <a:blip r:embed="rId11">
+                      <a:extLst/>
+                    </a:blip>
+                    <a:stretch>
+                      <a:fillRect/>
+                    </a:stretch>
+                  </pic:blipFill>
+                  <pic:spPr>
+                    <a:xfrm>
+                      <a:off x="0" y="0"/>
+                      <a:ext cx="4598990" cy="2022059"/>
+                    </a:xfrm>
+                    <a:prstGeom prst="rect">
+                      <a:avLst/>
+                    </a:prstGeom>
+                    <a:ln w="228600" cap="sq">
                       <a:solidFill>
                         <a:srgbClr val="000000"/>
                       </a:solidFill>
                       <a:prstDash val="solid"/>
                       <a:miter lim="800000"/>
                     </a:ln>
-                    <a:effectLst>
-                      <a:innerShdw blurRad="76200">
-                        <a:srgbClr val="000000"/>
-                      </a:innerShdw>
-                    </a:effectLst>
+                    <a:effectLst/>
                   </pic:spPr>
                 </pic:pic>
               </a:graphicData>
@@ -357,16 +1894,16 @@
           </wp:inline>
         </w:drawing>
       </w:r>
+    </w:p>
+    <w:p>
+      <w:pPr>
+        <w:pStyle w:val="Body A"/>
+        <w:shd w:val="clear" w:color="auto" w:fill="ffffff"/>
+        <w:spacing w:after="360" w:line="240" w:lineRule="auto"/>
+        <w:jc w:val="center"/>
+        <w:outlineLvl w:val="3"/>
+      </w:pPr>
       <w:bookmarkEnd w:id="0"/>
-    </w:p>
-    <w:p>
-      <w:pPr>
-        <w:pStyle w:val="Body"/>
-        <w:shd w:val="clear" w:color="auto" w:fill="FFFFFF"/>
-        <w:spacing w:after="360" w:line="240" w:lineRule="auto"/>
-        <w:jc w:val="center"/>
-        <w:outlineLvl w:val="3"/>
-      </w:pPr>
       <w:r>
         <w:rPr>
           <w:rFonts w:ascii="Trebuchet MS"/>
@@ -374,63 +1911,54 @@
           <w:sz w:val="40"/>
           <w:szCs w:val="40"/>
           <w:u w:color="444444"/>
-        </w:rPr>
-        <w:lastRenderedPageBreak/>
+          <w:rtl w:val="0"/>
+          <w:lang w:val="en-US"/>
+        </w:rPr>
         <w:t>Activity Diagrams</w:t>
       </w:r>
       <w:r>
         <w:rPr>
-          <w:noProof/>
-          <w:color w:val="444444"/>
-          <w:sz w:val="40"/>
-          <w:szCs w:val="40"/>
-          <w:u w:color="444444"/>
+          <w:color w:val="444444"/>
+          <w:sz w:val="40"/>
+          <w:szCs w:val="40"/>
+          <w:u w:color="444444"/>
+          <w:rtl w:val="0"/>
         </w:rPr>
         <w:drawing>
           <wp:inline distT="0" distB="0" distL="0" distR="0">
             <wp:extent cx="5940043" cy="6710901"/>
-            <wp:effectExtent l="0" t="0" r="3810" b="0"/>
-            <wp:docPr id="2" name="Picture 2" descr="C:\Users\King\Desktop\Activity.png"/>
-            <wp:cNvGraphicFramePr>
-              <a:graphicFrameLocks xmlns:a="http://schemas.openxmlformats.org/drawingml/2006/main" noChangeAspect="1"/>
-            </wp:cNvGraphicFramePr>
+            <wp:effectExtent l="0" t="0" r="0" b="0"/>
+            <wp:docPr id="1073741833" name="officeArt object" descr="C:\Users\King\Desktop\Activity.png"/>
+            <wp:cNvGraphicFramePr/>
             <a:graphic xmlns:a="http://schemas.openxmlformats.org/drawingml/2006/main">
               <a:graphicData uri="http://schemas.openxmlformats.org/drawingml/2006/picture">
                 <pic:pic xmlns:pic="http://schemas.openxmlformats.org/drawingml/2006/picture">
                   <pic:nvPicPr>
-                    <pic:cNvPr id="0" name="Picture 2" descr="C:\Users\King\Desktop\Activity.png"/>
-                    <pic:cNvPicPr>
-                      <a:picLocks noChangeAspect="1" noChangeArrowheads="1"/>
-                    </pic:cNvPicPr>
+                    <pic:cNvPr id="1073741833" name="image5.png" descr="C:\Users\King\Desktop\Activity.png"/>
+                    <pic:cNvPicPr/>
                   </pic:nvPicPr>
-                  <pic:blipFill rotWithShape="1">
-                    <a:blip r:embed="rId11">
-                      <a:extLst>
-                        <a:ext uri="{28A0092B-C50C-407E-A947-70E740481C1C}">
-                          <a14:useLocalDpi xmlns:a14="http://schemas.microsoft.com/office/drawing/2010/main" val="0"/>
-                        </a:ext>
-                      </a:extLst>
+                  <pic:blipFill>
+                    <a:blip r:embed="rId12">
+                      <a:extLst/>
                     </a:blip>
-                    <a:srcRect t="5804"/>
-                    <a:stretch/>
+                    <a:srcRect l="0" t="5804" r="0" b="0"/>
+                    <a:stretch>
+                      <a:fillRect/>
+                    </a:stretch>
                   </pic:blipFill>
-                  <pic:spPr bwMode="auto">
+                  <pic:spPr>
                     <a:xfrm>
                       <a:off x="0" y="0"/>
-                      <a:ext cx="5939790" cy="6710615"/>
+                      <a:ext cx="5940043" cy="6710901"/>
                     </a:xfrm>
                     <a:prstGeom prst="rect">
                       <a:avLst/>
                     </a:prstGeom>
-                    <a:noFill/>
-                    <a:ln>
+                    <a:ln w="12700" cap="flat">
                       <a:noFill/>
+                      <a:miter lim="400000"/>
                     </a:ln>
-                    <a:extLst>
-                      <a:ext uri="{53640926-AAD7-44D8-BBD7-CCE9431645EC}">
-                        <a14:shadowObscured xmlns:a14="http://schemas.microsoft.com/office/drawing/2010/main"/>
-                      </a:ext>
-                    </a:extLst>
+                    <a:effectLst/>
                   </pic:spPr>
                 </pic:pic>
               </a:graphicData>
@@ -440,86 +1968,81 @@
       </w:r>
     </w:p>
     <w:sectPr>
-      <w:headerReference w:type="default" r:id="rId12"/>
-      <w:footerReference w:type="default" r:id="rId13"/>
-      <w:pgSz w:w="12240" w:h="15840"/>
-      <w:pgMar w:top="1440" w:right="1440" w:bottom="1440" w:left="1440" w:header="720" w:footer="720" w:gutter="0"/>
-      <w:cols w:space="720"/>
+      <w:headerReference w:type="default" r:id="rId13"/>
+      <w:footerReference w:type="default" r:id="rId14"/>
+      <w:pgSz w:w="12240" w:h="15840" w:orient="portrait"/>
+      <w:pgMar w:top="1440" w:right="1440" w:bottom="1440" w:left="1440" w:header="720" w:footer="720"/>
+      <w:bidi w:val="0"/>
     </w:sectPr>
   </w:body>
 </w:document>
 </file>
 
-<file path=word/endnotes.xml><?xml version="1.0" encoding="utf-8"?>
-<w:endnotes xmlns:wpc="http://schemas.microsoft.com/office/word/2010/wordprocessingCanvas" xmlns:mc="http://schemas.openxmlformats.org/markup-compatibility/2006" xmlns:o="urn:schemas-microsoft-com:office:office" xmlns:r="http://schemas.openxmlformats.org/officeDocument/2006/relationships" xmlns:m="http://schemas.openxmlformats.org/officeDocument/2006/math" xmlns:v="urn:schemas-microsoft-com:vml" xmlns:wp14="http://schemas.microsoft.com/office/word/2010/wordprocessingDrawing" xmlns:wp="http://schemas.openxmlformats.org/drawingml/2006/wordprocessingDrawing" xmlns:w10="urn:schemas-microsoft-com:office:word" xmlns:w="http://schemas.openxmlformats.org/wordprocessingml/2006/main" xmlns:w14="http://schemas.microsoft.com/office/word/2010/wordml" xmlns:wpg="http://schemas.microsoft.com/office/word/2010/wordprocessingGroup" xmlns:wpi="http://schemas.microsoft.com/office/word/2010/wordprocessingInk" xmlns:wne="http://schemas.microsoft.com/office/word/2006/wordml" xmlns:wps="http://schemas.microsoft.com/office/word/2010/wordprocessingShape" mc:Ignorable="w14 wp14">
-  <w:endnote w:type="separator" w:id="-1">
-    <w:p>
-      <w:r>
-        <w:separator/>
-      </w:r>
-    </w:p>
-  </w:endnote>
-  <w:endnote w:type="continuationSeparator" w:id="0">
-    <w:p>
-      <w:r>
-        <w:continuationSeparator/>
-      </w:r>
-    </w:p>
-  </w:endnote>
-</w:endnotes>
-</file>
-
 <file path=word/footer1.xml><?xml version="1.0" encoding="utf-8"?>
-<w:ftr xmlns:wpc="http://schemas.microsoft.com/office/word/2010/wordprocessingCanvas" xmlns:mc="http://schemas.openxmlformats.org/markup-compatibility/2006" xmlns:o="urn:schemas-microsoft-com:office:office" xmlns:r="http://schemas.openxmlformats.org/officeDocument/2006/relationships" xmlns:m="http://schemas.openxmlformats.org/officeDocument/2006/math" xmlns:v="urn:schemas-microsoft-com:vml" xmlns:wp14="http://schemas.microsoft.com/office/word/2010/wordprocessingDrawing" xmlns:wp="http://schemas.openxmlformats.org/drawingml/2006/wordprocessingDrawing" xmlns:w10="urn:schemas-microsoft-com:office:word" xmlns:w="http://schemas.openxmlformats.org/wordprocessingml/2006/main" xmlns:w14="http://schemas.microsoft.com/office/word/2010/wordml" xmlns:wpg="http://schemas.microsoft.com/office/word/2010/wordprocessingGroup" xmlns:wpi="http://schemas.microsoft.com/office/word/2010/wordprocessingInk" xmlns:wne="http://schemas.microsoft.com/office/word/2006/wordml" xmlns:wps="http://schemas.microsoft.com/office/word/2010/wordprocessingShape" mc:Ignorable="w14 wp14">
+<w:ftr xmlns:r="http://schemas.openxmlformats.org/officeDocument/2006/relationships" xmlns:wp="http://schemas.openxmlformats.org/drawingml/2006/wordprocessingDrawing" xmlns:w="http://schemas.openxmlformats.org/wordprocessingml/2006/main" xmlns:w10="urn:schemas-microsoft-com:office:word" xmlns:w14="http://schemas.microsoft.com/office/word/2010/wordml" xmlns:wps="http://schemas.microsoft.com/office/word/2010/wordprocessingShape" xmlns:wpg="http://schemas.microsoft.com/office/word/2010/wordprocessingGroup" xmlns:mc="http://schemas.openxmlformats.org/markup-compatibility/2006" xmlns:v="urn:schemas-microsoft-com:vml" xmlns:o="urn:schemas-microsoft-com:office:office" mc:Ignorable="w14">
   <w:p>
     <w:pPr>
-      <w:pStyle w:val="HeaderFooter"/>
+      <w:pStyle w:val="Header &amp; Footer"/>
+      <w:bidi w:val="0"/>
     </w:pPr>
+    <w:r/>
   </w:p>
 </w:ftr>
 </file>
 
-<file path=word/footnotes.xml><?xml version="1.0" encoding="utf-8"?>
-<w:footnotes xmlns:wpc="http://schemas.microsoft.com/office/word/2010/wordprocessingCanvas" xmlns:mc="http://schemas.openxmlformats.org/markup-compatibility/2006" xmlns:o="urn:schemas-microsoft-com:office:office" xmlns:r="http://schemas.openxmlformats.org/officeDocument/2006/relationships" xmlns:m="http://schemas.openxmlformats.org/officeDocument/2006/math" xmlns:v="urn:schemas-microsoft-com:vml" xmlns:wp14="http://schemas.microsoft.com/office/word/2010/wordprocessingDrawing" xmlns:wp="http://schemas.openxmlformats.org/drawingml/2006/wordprocessingDrawing" xmlns:w10="urn:schemas-microsoft-com:office:word" xmlns:w="http://schemas.openxmlformats.org/wordprocessingml/2006/main" xmlns:w14="http://schemas.microsoft.com/office/word/2010/wordml" xmlns:wpg="http://schemas.microsoft.com/office/word/2010/wordprocessingGroup" xmlns:wpi="http://schemas.microsoft.com/office/word/2010/wordprocessingInk" xmlns:wne="http://schemas.microsoft.com/office/word/2006/wordml" xmlns:wps="http://schemas.microsoft.com/office/word/2010/wordprocessingShape" mc:Ignorable="w14 wp14">
-  <w:footnote w:type="separator" w:id="-1">
-    <w:p>
-      <w:r>
-        <w:separator/>
-      </w:r>
-    </w:p>
-  </w:footnote>
-  <w:footnote w:type="continuationSeparator" w:id="0">
-    <w:p>
-      <w:r>
-        <w:continuationSeparator/>
-      </w:r>
-    </w:p>
-  </w:footnote>
-</w:footnotes>
-</file>
-
 <file path=word/header1.xml><?xml version="1.0" encoding="utf-8"?>
-<w:hdr xmlns:wpc="http://schemas.microsoft.com/office/word/2010/wordprocessingCanvas" xmlns:mc="http://schemas.openxmlformats.org/markup-compatibility/2006" xmlns:o="urn:schemas-microsoft-com:office:office" xmlns:r="http://schemas.openxmlformats.org/officeDocument/2006/relationships" xmlns:m="http://schemas.openxmlformats.org/officeDocument/2006/math" xmlns:v="urn:schemas-microsoft-com:vml" xmlns:wp14="http://schemas.microsoft.com/office/word/2010/wordprocessingDrawing" xmlns:wp="http://schemas.openxmlformats.org/drawingml/2006/wordprocessingDrawing" xmlns:w10="urn:schemas-microsoft-com:office:word" xmlns:w="http://schemas.openxmlformats.org/wordprocessingml/2006/main" xmlns:w14="http://schemas.microsoft.com/office/word/2010/wordml" xmlns:wpg="http://schemas.microsoft.com/office/word/2010/wordprocessingGroup" xmlns:wpi="http://schemas.microsoft.com/office/word/2010/wordprocessingInk" xmlns:wne="http://schemas.microsoft.com/office/word/2006/wordml" xmlns:wps="http://schemas.microsoft.com/office/word/2010/wordprocessingShape" mc:Ignorable="w14 wp14">
+<w:hdr xmlns:r="http://schemas.openxmlformats.org/officeDocument/2006/relationships" xmlns:wp="http://schemas.openxmlformats.org/drawingml/2006/wordprocessingDrawing" xmlns:w="http://schemas.openxmlformats.org/wordprocessingml/2006/main" xmlns:w10="urn:schemas-microsoft-com:office:word" xmlns:w14="http://schemas.microsoft.com/office/word/2010/wordml" xmlns:wps="http://schemas.microsoft.com/office/word/2010/wordprocessingShape" xmlns:wpg="http://schemas.microsoft.com/office/word/2010/wordprocessingGroup" xmlns:mc="http://schemas.openxmlformats.org/markup-compatibility/2006" xmlns:v="urn:schemas-microsoft-com:vml" xmlns:o="urn:schemas-microsoft-com:office:office" mc:Ignorable="w14">
   <w:p>
     <w:pPr>
-      <w:pStyle w:val="HeaderFooter"/>
+      <w:pStyle w:val="Header &amp; Footer"/>
+      <w:bidi w:val="0"/>
     </w:pPr>
+    <w:r/>
   </w:p>
 </w:hdr>
 </file>
 
 <file path=word/styles.xml><?xml version="1.0" encoding="utf-8"?>
-<w:styles xmlns:mc="http://schemas.openxmlformats.org/markup-compatibility/2006" xmlns:r="http://schemas.openxmlformats.org/officeDocument/2006/relationships" xmlns:w="http://schemas.openxmlformats.org/wordprocessingml/2006/main" xmlns:w14="http://schemas.microsoft.com/office/word/2010/wordml" mc:Ignorable="w14">
+<w:styles xmlns:w="http://schemas.openxmlformats.org/wordprocessingml/2006/main" xmlns:mc="http://schemas.openxmlformats.org/markup-compatibility/2006" xmlns:w14="http://schemas.microsoft.com/office/word/2010/wordml" mc:Ignorable="w14">
   <w:docDefaults>
     <w:rPrDefault>
       <w:rPr>
-        <w:rFonts w:ascii="Times New Roman" w:eastAsia="Arial Unicode MS" w:hAnsi="Times New Roman" w:cs="Times New Roman"/>
+        <w:rFonts w:ascii="Times New Roman" w:cs="Times New Roman" w:hAnsi="Times New Roman" w:eastAsia="Arial Unicode MS"/>
+        <w:b w:val="0"/>
+        <w:bCs w:val="0"/>
+        <w:i w:val="0"/>
+        <w:iCs w:val="0"/>
+        <w:caps w:val="0"/>
+        <w:smallCaps w:val="0"/>
+        <w:strike w:val="0"/>
+        <w:dstrike w:val="0"/>
+        <w:outline w:val="0"/>
+        <w:emboss w:val="0"/>
+        <w:imprint w:val="0"/>
+        <w:vanish w:val="0"/>
+        <w:color w:val="auto"/>
+        <w:spacing w:val="0"/>
+        <w:w w:val="100"/>
+        <w:kern w:val="0"/>
+        <w:position w:val="0"/>
+        <w:sz w:val="20"/>
+        <w:szCs w:val="20"/>
+        <w:u w:val="none" w:color="auto"/>
         <w:bdr w:val="nil"/>
-        <w:lang w:val="en-US" w:eastAsia="en-US" w:bidi="ar-SA"/>
+        <w:vertAlign w:val="baseline"/>
+        <w:lang/>
       </w:rPr>
     </w:rPrDefault>
     <w:pPrDefault>
       <w:pPr>
+        <w:pageBreakBefore w:val="0"/>
+        <w:framePr w:anchorLock="0" w:w="0" w:h="0" w:vSpace="0" w:hSpace="0" w:xAlign="left" w:y="0" w:hRule="exact" w:vAnchor="margin"/>
+        <w:widowControl w:val="1"/>
+        <w:numPr>
+          <w:ilvl w:val="0"/>
+          <w:numId w:val="0"/>
+        </w:numPr>
+        <w:suppressLineNumbers w:val="0"/>
         <w:pBdr>
           <w:top w:val="nil"/>
           <w:left w:val="nil"/>
@@ -528,181 +2051,27 @@
           <w:between w:val="nil"/>
           <w:bar w:val="nil"/>
         </w:pBdr>
+        <w:suppressAutoHyphens w:val="0"/>
+        <w:spacing w:before="0" w:beforeAutospacing="0" w:after="0" w:afterAutospacing="0" w:line="240" w:lineRule="auto"/>
+        <w:ind w:left="0" w:right="0" w:firstLine="0"/>
+        <w:jc w:val="left"/>
+        <w:outlineLvl w:val="9"/>
       </w:pPr>
     </w:pPrDefault>
   </w:docDefaults>
-  <w:latentStyles w:defLockedState="0" w:defUIPriority="99" w:defSemiHidden="1" w:defUnhideWhenUsed="1" w:defQFormat="0" w:count="267">
-    <w:lsdException w:name="Normal" w:semiHidden="0" w:uiPriority="0" w:unhideWhenUsed="0" w:qFormat="1"/>
-    <w:lsdException w:name="heading 1" w:semiHidden="0" w:uiPriority="9" w:unhideWhenUsed="0" w:qFormat="1"/>
-    <w:lsdException w:name="heading 2" w:uiPriority="9" w:qFormat="1"/>
-    <w:lsdException w:name="heading 3" w:uiPriority="9" w:qFormat="1"/>
-    <w:lsdException w:name="heading 4" w:uiPriority="9" w:qFormat="1"/>
-    <w:lsdException w:name="heading 5" w:uiPriority="9" w:qFormat="1"/>
-    <w:lsdException w:name="heading 6" w:uiPriority="9" w:qFormat="1"/>
-    <w:lsdException w:name="heading 7" w:uiPriority="9" w:qFormat="1"/>
-    <w:lsdException w:name="heading 8" w:uiPriority="9" w:qFormat="1"/>
-    <w:lsdException w:name="heading 9" w:uiPriority="9" w:qFormat="1"/>
-    <w:lsdException w:name="toc 1" w:uiPriority="39"/>
-    <w:lsdException w:name="toc 2" w:uiPriority="39"/>
-    <w:lsdException w:name="toc 3" w:uiPriority="39"/>
-    <w:lsdException w:name="toc 4" w:uiPriority="39"/>
-    <w:lsdException w:name="toc 5" w:uiPriority="39"/>
-    <w:lsdException w:name="toc 6" w:uiPriority="39"/>
-    <w:lsdException w:name="toc 7" w:uiPriority="39"/>
-    <w:lsdException w:name="toc 8" w:uiPriority="39"/>
-    <w:lsdException w:name="toc 9" w:uiPriority="39"/>
-    <w:lsdException w:name="caption" w:uiPriority="35" w:qFormat="1"/>
-    <w:lsdException w:name="Title" w:semiHidden="0" w:uiPriority="10" w:unhideWhenUsed="0" w:qFormat="1"/>
-    <w:lsdException w:name="Default Paragraph Font" w:uiPriority="1"/>
-    <w:lsdException w:name="Subtitle" w:semiHidden="0" w:uiPriority="11" w:unhideWhenUsed="0" w:qFormat="1"/>
-    <w:lsdException w:name="Strong" w:semiHidden="0" w:uiPriority="22" w:unhideWhenUsed="0" w:qFormat="1"/>
-    <w:lsdException w:name="Emphasis" w:semiHidden="0" w:uiPriority="20" w:unhideWhenUsed="0" w:qFormat="1"/>
-    <w:lsdException w:name="Table Grid" w:semiHidden="0" w:uiPriority="59" w:unhideWhenUsed="0"/>
-    <w:lsdException w:name="Placeholder Text" w:unhideWhenUsed="0"/>
-    <w:lsdException w:name="No Spacing" w:semiHidden="0" w:uiPriority="1" w:unhideWhenUsed="0" w:qFormat="1"/>
-    <w:lsdException w:name="Light Shading" w:semiHidden="0" w:uiPriority="60" w:unhideWhenUsed="0"/>
-    <w:lsdException w:name="Light List" w:semiHidden="0" w:uiPriority="61" w:unhideWhenUsed="0"/>
-    <w:lsdException w:name="Light Grid" w:semiHidden="0" w:uiPriority="62" w:unhideWhenUsed="0"/>
-    <w:lsdException w:name="Medium Shading 1" w:semiHidden="0" w:uiPriority="63" w:unhideWhenUsed="0"/>
-    <w:lsdException w:name="Medium Shading 2" w:semiHidden="0" w:uiPriority="64" w:unhideWhenUsed="0"/>
-    <w:lsdException w:name="Medium List 1" w:semiHidden="0" w:uiPriority="65" w:unhideWhenUsed="0"/>
-    <w:lsdException w:name="Medium List 2" w:semiHidden="0" w:uiPriority="66" w:unhideWhenUsed="0"/>
-    <w:lsdException w:name="Medium Grid 1" w:semiHidden="0" w:uiPriority="67" w:unhideWhenUsed="0"/>
-    <w:lsdException w:name="Medium Grid 2" w:semiHidden="0" w:uiPriority="68" w:unhideWhenUsed="0"/>
-    <w:lsdException w:name="Medium Grid 3" w:semiHidden="0" w:uiPriority="69" w:unhideWhenUsed="0"/>
-    <w:lsdException w:name="Dark List" w:semiHidden="0" w:uiPriority="70" w:unhideWhenUsed="0"/>
-    <w:lsdException w:name="Colorful Shading" w:semiHidden="0" w:uiPriority="71" w:unhideWhenUsed="0"/>
-    <w:lsdException w:name="Colorful List" w:semiHidden="0" w:uiPriority="72" w:unhideWhenUsed="0"/>
-    <w:lsdException w:name="Colorful Grid" w:semiHidden="0" w:uiPriority="73" w:unhideWhenUsed="0"/>
-    <w:lsdException w:name="Light Shading Accent 1" w:semiHidden="0" w:uiPriority="60" w:unhideWhenUsed="0"/>
-    <w:lsdException w:name="Light List Accent 1" w:semiHidden="0" w:uiPriority="61" w:unhideWhenUsed="0"/>
-    <w:lsdException w:name="Light Grid Accent 1" w:semiHidden="0" w:uiPriority="62" w:unhideWhenUsed="0"/>
-    <w:lsdException w:name="Medium Shading 1 Accent 1" w:semiHidden="0" w:uiPriority="63" w:unhideWhenUsed="0"/>
-    <w:lsdException w:name="Medium Shading 2 Accent 1" w:semiHidden="0" w:uiPriority="64" w:unhideWhenUsed="0"/>
-    <w:lsdException w:name="Medium List 1 Accent 1" w:semiHidden="0" w:uiPriority="65" w:unhideWhenUsed="0"/>
-    <w:lsdException w:name="Revision" w:unhideWhenUsed="0"/>
-    <w:lsdException w:name="List Paragraph" w:semiHidden="0" w:uiPriority="34" w:unhideWhenUsed="0" w:qFormat="1"/>
-    <w:lsdException w:name="Quote" w:semiHidden="0" w:uiPriority="29" w:unhideWhenUsed="0" w:qFormat="1"/>
-    <w:lsdException w:name="Intense Quote" w:semiHidden="0" w:uiPriority="30" w:unhideWhenUsed="0" w:qFormat="1"/>
-    <w:lsdException w:name="Medium List 2 Accent 1" w:semiHidden="0" w:uiPriority="66" w:unhideWhenUsed="0"/>
-    <w:lsdException w:name="Medium Grid 1 Accent 1" w:semiHidden="0" w:uiPriority="67" w:unhideWhenUsed="0"/>
-    <w:lsdException w:name="Medium Grid 2 Accent 1" w:semiHidden="0" w:uiPriority="68" w:unhideWhenUsed="0"/>
-    <w:lsdException w:name="Medium Grid 3 Accent 1" w:semiHidden="0" w:uiPriority="69" w:unhideWhenUsed="0"/>
-    <w:lsdException w:name="Dark List Accent 1" w:semiHidden="0" w:uiPriority="70" w:unhideWhenUsed="0"/>
-    <w:lsdException w:name="Colorful Shading Accent 1" w:semiHidden="0" w:uiPriority="71" w:unhideWhenUsed="0"/>
-    <w:lsdException w:name="Colorful List Accent 1" w:semiHidden="0" w:uiPriority="72" w:unhideWhenUsed="0"/>
-    <w:lsdException w:name="Colorful Grid Accent 1" w:semiHidden="0" w:uiPriority="73" w:unhideWhenUsed="0"/>
-    <w:lsdException w:name="Light Shading Accent 2" w:semiHidden="0" w:uiPriority="60" w:unhideWhenUsed="0"/>
-    <w:lsdException w:name="Light List Accent 2" w:semiHidden="0" w:uiPriority="61" w:unhideWhenUsed="0"/>
-    <w:lsdException w:name="Light Grid Accent 2" w:semiHidden="0" w:uiPriority="62" w:unhideWhenUsed="0"/>
-    <w:lsdException w:name="Medium Shading 1 Accent 2" w:semiHidden="0" w:uiPriority="63" w:unhideWhenUsed="0"/>
-    <w:lsdException w:name="Medium Shading 2 Accent 2" w:semiHidden="0" w:uiPriority="64" w:unhideWhenUsed="0"/>
-    <w:lsdException w:name="Medium List 1 Accent 2" w:semiHidden="0" w:uiPriority="65" w:unhideWhenUsed="0"/>
-    <w:lsdException w:name="Medium List 2 Accent 2" w:semiHidden="0" w:uiPriority="66" w:unhideWhenUsed="0"/>
-    <w:lsdException w:name="Medium Grid 1 Accent 2" w:semiHidden="0" w:uiPriority="67" w:unhideWhenUsed="0"/>
-    <w:lsdException w:name="Medium Grid 2 Accent 2" w:semiHidden="0" w:uiPriority="68" w:unhideWhenUsed="0"/>
-    <w:lsdException w:name="Medium Grid 3 Accent 2" w:semiHidden="0" w:uiPriority="69" w:unhideWhenUsed="0"/>
-    <w:lsdException w:name="Dark List Accent 2" w:semiHidden="0" w:uiPriority="70" w:unhideWhenUsed="0"/>
-    <w:lsdException w:name="Colorful Shading Accent 2" w:semiHidden="0" w:uiPriority="71" w:unhideWhenUsed="0"/>
-    <w:lsdException w:name="Colorful List Accent 2" w:semiHidden="0" w:uiPriority="72" w:unhideWhenUsed="0"/>
-    <w:lsdException w:name="Colorful Grid Accent 2" w:semiHidden="0" w:uiPriority="73" w:unhideWhenUsed="0"/>
-    <w:lsdException w:name="Light Shading Accent 3" w:semiHidden="0" w:uiPriority="60" w:unhideWhenUsed="0"/>
-    <w:lsdException w:name="Light List Accent 3" w:semiHidden="0" w:uiPriority="61" w:unhideWhenUsed="0"/>
-    <w:lsdException w:name="Light Grid Accent 3" w:semiHidden="0" w:uiPriority="62" w:unhideWhenUsed="0"/>
-    <w:lsdException w:name="Medium Shading 1 Accent 3" w:semiHidden="0" w:uiPriority="63" w:unhideWhenUsed="0"/>
-    <w:lsdException w:name="Medium Shading 2 Accent 3" w:semiHidden="0" w:uiPriority="64" w:unhideWhenUsed="0"/>
-    <w:lsdException w:name="Medium List 1 Accent 3" w:semiHidden="0" w:uiPriority="65" w:unhideWhenUsed="0"/>
-    <w:lsdException w:name="Medium List 2 Accent 3" w:semiHidden="0" w:uiPriority="66" w:unhideWhenUsed="0"/>
-    <w:lsdException w:name="Medium Grid 1 Accent 3" w:semiHidden="0" w:uiPriority="67" w:unhideWhenUsed="0"/>
-    <w:lsdException w:name="Medium Grid 2 Accent 3" w:semiHidden="0" w:uiPriority="68" w:unhideWhenUsed="0"/>
-    <w:lsdException w:name="Medium Grid 3 Accent 3" w:semiHidden="0" w:uiPriority="69" w:unhideWhenUsed="0"/>
-    <w:lsdException w:name="Dark List Accent 3" w:semiHidden="0" w:uiPriority="70" w:unhideWhenUsed="0"/>
-    <w:lsdException w:name="Colorful Shading Accent 3" w:semiHidden="0" w:uiPriority="71" w:unhideWhenUsed="0"/>
-    <w:lsdException w:name="Colorful List Accent 3" w:semiHidden="0" w:uiPriority="72" w:unhideWhenUsed="0"/>
-    <w:lsdException w:name="Colorful Grid Accent 3" w:semiHidden="0" w:uiPriority="73" w:unhideWhenUsed="0"/>
-    <w:lsdException w:name="Light Shading Accent 4" w:semiHidden="0" w:uiPriority="60" w:unhideWhenUsed="0"/>
-    <w:lsdException w:name="Light List Accent 4" w:semiHidden="0" w:uiPriority="61" w:unhideWhenUsed="0"/>
-    <w:lsdException w:name="Light Grid Accent 4" w:semiHidden="0" w:uiPriority="62" w:unhideWhenUsed="0"/>
-    <w:lsdException w:name="Medium Shading 1 Accent 4" w:semiHidden="0" w:uiPriority="63" w:unhideWhenUsed="0"/>
-    <w:lsdException w:name="Medium Shading 2 Accent 4" w:semiHidden="0" w:uiPriority="64" w:unhideWhenUsed="0"/>
-    <w:lsdException w:name="Medium List 1 Accent 4" w:semiHidden="0" w:uiPriority="65" w:unhideWhenUsed="0"/>
-    <w:lsdException w:name="Medium List 2 Accent 4" w:semiHidden="0" w:uiPriority="66" w:unhideWhenUsed="0"/>
-    <w:lsdException w:name="Medium Grid 1 Accent 4" w:semiHidden="0" w:uiPriority="67" w:unhideWhenUsed="0"/>
-    <w:lsdException w:name="Medium Grid 2 Accent 4" w:semiHidden="0" w:uiPriority="68" w:unhideWhenUsed="0"/>
-    <w:lsdException w:name="Medium Grid 3 Accent 4" w:semiHidden="0" w:uiPriority="69" w:unhideWhenUsed="0"/>
-    <w:lsdException w:name="Dark List Accent 4" w:semiHidden="0" w:uiPriority="70" w:unhideWhenUsed="0"/>
-    <w:lsdException w:name="Colorful Shading Accent 4" w:semiHidden="0" w:uiPriority="71" w:unhideWhenUsed="0"/>
-    <w:lsdException w:name="Colorful List Accent 4" w:semiHidden="0" w:uiPriority="72" w:unhideWhenUsed="0"/>
-    <w:lsdException w:name="Colorful Grid Accent 4" w:semiHidden="0" w:uiPriority="73" w:unhideWhenUsed="0"/>
-    <w:lsdException w:name="Light Shading Accent 5" w:semiHidden="0" w:uiPriority="60" w:unhideWhenUsed="0"/>
-    <w:lsdException w:name="Light List Accent 5" w:semiHidden="0" w:uiPriority="61" w:unhideWhenUsed="0"/>
-    <w:lsdException w:name="Light Grid Accent 5" w:semiHidden="0" w:uiPriority="62" w:unhideWhenUsed="0"/>
-    <w:lsdException w:name="Medium Shading 1 Accent 5" w:semiHidden="0" w:uiPriority="63" w:unhideWhenUsed="0"/>
-    <w:lsdException w:name="Medium Shading 2 Accent 5" w:semiHidden="0" w:uiPriority="64" w:unhideWhenUsed="0"/>
-    <w:lsdException w:name="Medium List 1 Accent 5" w:semiHidden="0" w:uiPriority="65" w:unhideWhenUsed="0"/>
-    <w:lsdException w:name="Medium List 2 Accent 5" w:semiHidden="0" w:uiPriority="66" w:unhideWhenUsed="0"/>
-    <w:lsdException w:name="Medium Grid 1 Accent 5" w:semiHidden="0" w:uiPriority="67" w:unhideWhenUsed="0"/>
-    <w:lsdException w:name="Medium Grid 2 Accent 5" w:semiHidden="0" w:uiPriority="68" w:unhideWhenUsed="0"/>
-    <w:lsdException w:name="Medium Grid 3 Accent 5" w:semiHidden="0" w:uiPriority="69" w:unhideWhenUsed="0"/>
-    <w:lsdException w:name="Dark List Accent 5" w:semiHidden="0" w:uiPriority="70" w:unhideWhenUsed="0"/>
-    <w:lsdException w:name="Colorful Shading Accent 5" w:semiHidden="0" w:uiPriority="71" w:unhideWhenUsed="0"/>
-    <w:lsdException w:name="Colorful List Accent 5" w:semiHidden="0" w:uiPriority="72" w:unhideWhenUsed="0"/>
-    <w:lsdException w:name="Colorful Grid Accent 5" w:semiHidden="0" w:uiPriority="73" w:unhideWhenUsed="0"/>
-    <w:lsdException w:name="Light Shading Accent 6" w:semiHidden="0" w:uiPriority="60" w:unhideWhenUsed="0"/>
-    <w:lsdException w:name="Light List Accent 6" w:semiHidden="0" w:uiPriority="61" w:unhideWhenUsed="0"/>
-    <w:lsdException w:name="Light Grid Accent 6" w:semiHidden="0" w:uiPriority="62" w:unhideWhenUsed="0"/>
-    <w:lsdException w:name="Medium Shading 1 Accent 6" w:semiHidden="0" w:uiPriority="63" w:unhideWhenUsed="0"/>
-    <w:lsdException w:name="Medium Shading 2 Accent 6" w:semiHidden="0" w:uiPriority="64" w:unhideWhenUsed="0"/>
-    <w:lsdException w:name="Medium List 1 Accent 6" w:semiHidden="0" w:uiPriority="65" w:unhideWhenUsed="0"/>
-    <w:lsdException w:name="Medium List 2 Accent 6" w:semiHidden="0" w:uiPriority="66" w:unhideWhenUsed="0"/>
-    <w:lsdException w:name="Medium Grid 1 Accent 6" w:semiHidden="0" w:uiPriority="67" w:unhideWhenUsed="0"/>
-    <w:lsdException w:name="Medium Grid 2 Accent 6" w:semiHidden="0" w:uiPriority="68" w:unhideWhenUsed="0"/>
-    <w:lsdException w:name="Medium Grid 3 Accent 6" w:semiHidden="0" w:uiPriority="69" w:unhideWhenUsed="0"/>
-    <w:lsdException w:name="Dark List Accent 6" w:semiHidden="0" w:uiPriority="70" w:unhideWhenUsed="0"/>
-    <w:lsdException w:name="Colorful Shading Accent 6" w:semiHidden="0" w:uiPriority="71" w:unhideWhenUsed="0"/>
-    <w:lsdException w:name="Colorful List Accent 6" w:semiHidden="0" w:uiPriority="72" w:unhideWhenUsed="0"/>
-    <w:lsdException w:name="Colorful Grid Accent 6" w:semiHidden="0" w:uiPriority="73" w:unhideWhenUsed="0"/>
-    <w:lsdException w:name="Subtle Emphasis" w:semiHidden="0" w:uiPriority="19" w:unhideWhenUsed="0" w:qFormat="1"/>
-    <w:lsdException w:name="Intense Emphasis" w:semiHidden="0" w:uiPriority="21" w:unhideWhenUsed="0" w:qFormat="1"/>
-    <w:lsdException w:name="Subtle Reference" w:semiHidden="0" w:uiPriority="31" w:unhideWhenUsed="0" w:qFormat="1"/>
-    <w:lsdException w:name="Intense Reference" w:semiHidden="0" w:uiPriority="32" w:unhideWhenUsed="0" w:qFormat="1"/>
-    <w:lsdException w:name="Book Title" w:semiHidden="0" w:uiPriority="33" w:unhideWhenUsed="0" w:qFormat="1"/>
-    <w:lsdException w:name="Bibliography" w:uiPriority="37"/>
-    <w:lsdException w:name="TOC Heading" w:uiPriority="39" w:qFormat="1"/>
-  </w:latentStyles>
   <w:style w:type="paragraph" w:default="1" w:styleId="Normal">
     <w:name w:val="Normal"/>
+    <w:next w:val="Normal"/>
+    <w:pPr/>
     <w:rPr>
       <w:sz w:val="24"/>
       <w:szCs w:val="24"/>
+      <w:lang w:val="en-US" w:eastAsia="en-US" w:bidi="ar-SA"/>
     </w:rPr>
   </w:style>
-  <w:style w:type="character" w:default="1" w:styleId="DefaultParagraphFont">
+  <w:style w:type="character" w:default="1" w:styleId="Default Paragraph Font">
     <w:name w:val="Default Paragraph Font"/>
-    <w:uiPriority w:val="1"/>
-    <w:semiHidden/>
-    <w:unhideWhenUsed/>
-  </w:style>
-  <w:style w:type="table" w:default="1" w:styleId="TableNormal">
-    <w:name w:val="Normal Table"/>
-    <w:uiPriority w:val="99"/>
-    <w:semiHidden/>
-    <w:unhideWhenUsed/>
-    <w:tblPr>
-      <w:tblInd w:w="0" w:type="dxa"/>
-      <w:tblCellMar>
-        <w:top w:w="0" w:type="dxa"/>
-        <w:left w:w="108" w:type="dxa"/>
-        <w:bottom w:w="0" w:type="dxa"/>
-        <w:right w:w="108" w:type="dxa"/>
-      </w:tblCellMar>
-    </w:tblPr>
-  </w:style>
-  <w:style w:type="numbering" w:default="1" w:styleId="NoList">
-    <w:name w:val="No List"/>
-    <w:uiPriority w:val="99"/>
-    <w:semiHidden/>
-    <w:unhideWhenUsed/>
+    <w:next w:val="Default Paragraph Font"/>
   </w:style>
   <w:style w:type="character" w:styleId="Hyperlink">
     <w:name w:val="Hyperlink"/>
@@ -710,324 +2079,122 @@
       <w:u w:val="single"/>
     </w:rPr>
   </w:style>
-  <w:style w:type="paragraph" w:customStyle="1" w:styleId="HeaderFooter">
+  <w:style w:type="table" w:default="1" w:styleId="Table Normal">
+    <w:name w:val="Table Normal"/>
+    <w:next w:val="Table Normal"/>
+    <w:pPr/>
+    <w:tblPr>
+      <w:tblInd w:w="0" w:type="dxa"/>
+    </w:tblPr>
+    <w:trPr/>
+    <w:tcPr/>
+    <w:tblStylePr w:type="firstRow"/>
+    <w:tblStylePr w:type="lastRow"/>
+    <w:tblStylePr w:type="firstCol"/>
+    <w:tblStylePr w:type="lastCol"/>
+    <w:tblStylePr w:type="band1Vert"/>
+    <w:tblStylePr w:type="band2Vert"/>
+    <w:tblStylePr w:type="band1Horz"/>
+    <w:tblStylePr w:type="band2Horz"/>
+    <w:tblStylePr w:type="neCell"/>
+    <w:tblStylePr w:type="nwCell"/>
+    <w:tblStylePr w:type="seCell"/>
+    <w:tblStylePr w:type="swCell"/>
+  </w:style>
+  <w:style w:type="numbering" w:default="1" w:styleId="No List">
+    <w:name w:val="No List"/>
+    <w:next w:val="No List"/>
+    <w:pPr/>
+  </w:style>
+  <w:style w:type="paragraph" w:styleId="Header &amp; Footer">
     <w:name w:val="Header &amp; Footer"/>
+    <w:next w:val="Header &amp; Footer"/>
     <w:pPr>
+      <w:keepNext w:val="0"/>
+      <w:keepLines w:val="0"/>
+      <w:pageBreakBefore w:val="0"/>
+      <w:widowControl w:val="1"/>
+      <w:shd w:val="clear" w:color="auto" w:fill="auto"/>
       <w:tabs>
         <w:tab w:val="right" w:pos="9020"/>
       </w:tabs>
+      <w:suppressAutoHyphens w:val="0"/>
+      <w:bidi w:val="0"/>
+      <w:spacing w:before="0" w:after="0" w:line="240" w:lineRule="auto"/>
+      <w:ind w:left="0" w:right="0" w:firstLine="0"/>
+      <w:jc w:val="left"/>
+      <w:outlineLvl w:val="9"/>
     </w:pPr>
     <w:rPr>
-      <w:rFonts w:ascii="Helvetica" w:hAnsi="Arial Unicode MS" w:cs="Arial Unicode MS"/>
+      <w:rFonts w:ascii="Helvetica" w:cs="Arial Unicode MS" w:hAnsi="Arial Unicode MS" w:eastAsia="Arial Unicode MS"/>
+      <w:b w:val="0"/>
+      <w:bCs w:val="0"/>
+      <w:i w:val="0"/>
+      <w:iCs w:val="0"/>
+      <w:caps w:val="0"/>
+      <w:smallCaps w:val="0"/>
+      <w:strike w:val="0"/>
+      <w:dstrike w:val="0"/>
+      <w:outline w:val="0"/>
       <w:color w:val="000000"/>
+      <w:spacing w:val="0"/>
+      <w:kern w:val="0"/>
+      <w:position w:val="0"/>
       <w:sz w:val="24"/>
       <w:szCs w:val="24"/>
+      <w:u w:val="none"/>
+      <w:vertAlign w:val="baseline"/>
     </w:rPr>
   </w:style>
-  <w:style w:type="paragraph" w:customStyle="1" w:styleId="Body">
-    <w:name w:val="Body"/>
+  <w:style w:type="paragraph" w:styleId="Body A">
+    <w:name w:val="Body A"/>
+    <w:next w:val="Body A"/>
     <w:pPr>
-      <w:spacing w:after="200" w:line="276" w:lineRule="auto"/>
+      <w:keepNext w:val="0"/>
+      <w:keepLines w:val="0"/>
+      <w:pageBreakBefore w:val="0"/>
+      <w:widowControl w:val="1"/>
+      <w:pBdr>
+        <w:top w:val="nil"/>
+        <w:left w:val="nil"/>
+        <w:bottom w:val="nil"/>
+        <w:right w:val="nil"/>
+      </w:pBdr>
+      <w:shd w:val="clear" w:color="auto" w:fill="auto"/>
+      <w:suppressAutoHyphens w:val="0"/>
+      <w:bidi w:val="0"/>
+      <w:spacing w:before="0" w:after="200" w:line="276" w:lineRule="auto"/>
+      <w:ind w:left="0" w:right="0" w:firstLine="0"/>
+      <w:jc w:val="left"/>
+      <w:outlineLvl w:val="9"/>
     </w:pPr>
     <w:rPr>
-      <w:rFonts w:ascii="Calibri" w:eastAsia="Calibri" w:hAnsi="Calibri" w:cs="Calibri"/>
+      <w:rFonts w:ascii="Calibri" w:cs="Calibri" w:hAnsi="Calibri" w:eastAsia="Calibri"/>
+      <w:b w:val="0"/>
+      <w:bCs w:val="0"/>
+      <w:i w:val="0"/>
+      <w:iCs w:val="0"/>
+      <w:caps w:val="0"/>
+      <w:smallCaps w:val="0"/>
+      <w:strike w:val="0"/>
+      <w:dstrike w:val="0"/>
+      <w:outline w:val="0"/>
       <w:color w:val="000000"/>
+      <w:spacing w:val="0"/>
+      <w:kern w:val="0"/>
+      <w:position w:val="0"/>
       <w:sz w:val="22"/>
       <w:szCs w:val="22"/>
-      <w:u w:color="000000"/>
-    </w:rPr>
-  </w:style>
-  <w:style w:type="paragraph" w:styleId="BalloonText">
-    <w:name w:val="Balloon Text"/>
-    <w:basedOn w:val="Normal"/>
-    <w:link w:val="BalloonTextChar"/>
-    <w:uiPriority w:val="99"/>
-    <w:semiHidden/>
-    <w:unhideWhenUsed/>
-    <w:rsid w:val="003B62F1"/>
-    <w:rPr>
-      <w:rFonts w:ascii="Tahoma" w:hAnsi="Tahoma" w:cs="Tahoma"/>
-      <w:sz w:val="16"/>
-      <w:szCs w:val="16"/>
-    </w:rPr>
-  </w:style>
-  <w:style w:type="character" w:customStyle="1" w:styleId="BalloonTextChar">
-    <w:name w:val="Balloon Text Char"/>
-    <w:basedOn w:val="DefaultParagraphFont"/>
-    <w:link w:val="BalloonText"/>
-    <w:uiPriority w:val="99"/>
-    <w:semiHidden/>
-    <w:rsid w:val="003B62F1"/>
-    <w:rPr>
-      <w:rFonts w:ascii="Tahoma" w:hAnsi="Tahoma" w:cs="Tahoma"/>
-      <w:sz w:val="16"/>
-      <w:szCs w:val="16"/>
-    </w:rPr>
-  </w:style>
-</w:styles>
-</file>
-
-<file path=word/stylesWithEffects.xml><?xml version="1.0" encoding="utf-8"?>
-<w:styles xmlns:wpc="http://schemas.microsoft.com/office/word/2010/wordprocessingCanvas" xmlns:mc="http://schemas.openxmlformats.org/markup-compatibility/2006" xmlns:o="urn:schemas-microsoft-com:office:office" xmlns:r="http://schemas.openxmlformats.org/officeDocument/2006/relationships" xmlns:m="http://schemas.openxmlformats.org/officeDocument/2006/math" xmlns:v="urn:schemas-microsoft-com:vml" xmlns:wp14="http://schemas.microsoft.com/office/word/2010/wordprocessingDrawing" xmlns:wp="http://schemas.openxmlformats.org/drawingml/2006/wordprocessingDrawing" xmlns:w10="urn:schemas-microsoft-com:office:word" xmlns:w="http://schemas.openxmlformats.org/wordprocessingml/2006/main" xmlns:w14="http://schemas.microsoft.com/office/word/2010/wordml" xmlns:wpg="http://schemas.microsoft.com/office/word/2010/wordprocessingGroup" xmlns:wpi="http://schemas.microsoft.com/office/word/2010/wordprocessingInk" xmlns:wne="http://schemas.microsoft.com/office/word/2006/wordml" xmlns:wps="http://schemas.microsoft.com/office/word/2010/wordprocessingShape" mc:Ignorable="w14 wp14">
-  <w:docDefaults>
-    <w:rPrDefault>
-      <w:rPr>
-        <w:rFonts w:ascii="Times New Roman" w:eastAsia="Arial Unicode MS" w:hAnsi="Times New Roman" w:cs="Times New Roman"/>
-        <w:bdr w:val="nil"/>
-        <w:lang w:val="en-US" w:eastAsia="en-US" w:bidi="ar-SA"/>
-      </w:rPr>
-    </w:rPrDefault>
-    <w:pPrDefault>
-      <w:pPr>
-        <w:pBdr>
-          <w:top w:val="nil"/>
-          <w:left w:val="nil"/>
-          <w:bottom w:val="nil"/>
-          <w:right w:val="nil"/>
-          <w:between w:val="nil"/>
-          <w:bar w:val="nil"/>
-        </w:pBdr>
-      </w:pPr>
-    </w:pPrDefault>
-  </w:docDefaults>
-  <w:latentStyles w:defLockedState="0" w:defUIPriority="99" w:defSemiHidden="1" w:defUnhideWhenUsed="1" w:defQFormat="0" w:count="267">
-    <w:lsdException w:name="Normal" w:semiHidden="0" w:uiPriority="0" w:unhideWhenUsed="0" w:qFormat="1"/>
-    <w:lsdException w:name="heading 1" w:semiHidden="0" w:uiPriority="9" w:unhideWhenUsed="0" w:qFormat="1"/>
-    <w:lsdException w:name="heading 2" w:uiPriority="9" w:qFormat="1"/>
-    <w:lsdException w:name="heading 3" w:uiPriority="9" w:qFormat="1"/>
-    <w:lsdException w:name="heading 4" w:uiPriority="9" w:qFormat="1"/>
-    <w:lsdException w:name="heading 5" w:uiPriority="9" w:qFormat="1"/>
-    <w:lsdException w:name="heading 6" w:uiPriority="9" w:qFormat="1"/>
-    <w:lsdException w:name="heading 7" w:uiPriority="9" w:qFormat="1"/>
-    <w:lsdException w:name="heading 8" w:uiPriority="9" w:qFormat="1"/>
-    <w:lsdException w:name="heading 9" w:uiPriority="9" w:qFormat="1"/>
-    <w:lsdException w:name="toc 1" w:uiPriority="39"/>
-    <w:lsdException w:name="toc 2" w:uiPriority="39"/>
-    <w:lsdException w:name="toc 3" w:uiPriority="39"/>
-    <w:lsdException w:name="toc 4" w:uiPriority="39"/>
-    <w:lsdException w:name="toc 5" w:uiPriority="39"/>
-    <w:lsdException w:name="toc 6" w:uiPriority="39"/>
-    <w:lsdException w:name="toc 7" w:uiPriority="39"/>
-    <w:lsdException w:name="toc 8" w:uiPriority="39"/>
-    <w:lsdException w:name="toc 9" w:uiPriority="39"/>
-    <w:lsdException w:name="caption" w:uiPriority="35" w:qFormat="1"/>
-    <w:lsdException w:name="Title" w:semiHidden="0" w:uiPriority="10" w:unhideWhenUsed="0" w:qFormat="1"/>
-    <w:lsdException w:name="Default Paragraph Font" w:uiPriority="1"/>
-    <w:lsdException w:name="Subtitle" w:semiHidden="0" w:uiPriority="11" w:unhideWhenUsed="0" w:qFormat="1"/>
-    <w:lsdException w:name="Strong" w:semiHidden="0" w:uiPriority="22" w:unhideWhenUsed="0" w:qFormat="1"/>
-    <w:lsdException w:name="Emphasis" w:semiHidden="0" w:uiPriority="20" w:unhideWhenUsed="0" w:qFormat="1"/>
-    <w:lsdException w:name="Table Grid" w:semiHidden="0" w:uiPriority="59" w:unhideWhenUsed="0"/>
-    <w:lsdException w:name="Placeholder Text" w:unhideWhenUsed="0"/>
-    <w:lsdException w:name="No Spacing" w:semiHidden="0" w:uiPriority="1" w:unhideWhenUsed="0" w:qFormat="1"/>
-    <w:lsdException w:name="Light Shading" w:semiHidden="0" w:uiPriority="60" w:unhideWhenUsed="0"/>
-    <w:lsdException w:name="Light List" w:semiHidden="0" w:uiPriority="61" w:unhideWhenUsed="0"/>
-    <w:lsdException w:name="Light Grid" w:semiHidden="0" w:uiPriority="62" w:unhideWhenUsed="0"/>
-    <w:lsdException w:name="Medium Shading 1" w:semiHidden="0" w:uiPriority="63" w:unhideWhenUsed="0"/>
-    <w:lsdException w:name="Medium Shading 2" w:semiHidden="0" w:uiPriority="64" w:unhideWhenUsed="0"/>
-    <w:lsdException w:name="Medium List 1" w:semiHidden="0" w:uiPriority="65" w:unhideWhenUsed="0"/>
-    <w:lsdException w:name="Medium List 2" w:semiHidden="0" w:uiPriority="66" w:unhideWhenUsed="0"/>
-    <w:lsdException w:name="Medium Grid 1" w:semiHidden="0" w:uiPriority="67" w:unhideWhenUsed="0"/>
-    <w:lsdException w:name="Medium Grid 2" w:semiHidden="0" w:uiPriority="68" w:unhideWhenUsed="0"/>
-    <w:lsdException w:name="Medium Grid 3" w:semiHidden="0" w:uiPriority="69" w:unhideWhenUsed="0"/>
-    <w:lsdException w:name="Dark List" w:semiHidden="0" w:uiPriority="70" w:unhideWhenUsed="0"/>
-    <w:lsdException w:name="Colorful Shading" w:semiHidden="0" w:uiPriority="71" w:unhideWhenUsed="0"/>
-    <w:lsdException w:name="Colorful List" w:semiHidden="0" w:uiPriority="72" w:unhideWhenUsed="0"/>
-    <w:lsdException w:name="Colorful Grid" w:semiHidden="0" w:uiPriority="73" w:unhideWhenUsed="0"/>
-    <w:lsdException w:name="Light Shading Accent 1" w:semiHidden="0" w:uiPriority="60" w:unhideWhenUsed="0"/>
-    <w:lsdException w:name="Light List Accent 1" w:semiHidden="0" w:uiPriority="61" w:unhideWhenUsed="0"/>
-    <w:lsdException w:name="Light Grid Accent 1" w:semiHidden="0" w:uiPriority="62" w:unhideWhenUsed="0"/>
-    <w:lsdException w:name="Medium Shading 1 Accent 1" w:semiHidden="0" w:uiPriority="63" w:unhideWhenUsed="0"/>
-    <w:lsdException w:name="Medium Shading 2 Accent 1" w:semiHidden="0" w:uiPriority="64" w:unhideWhenUsed="0"/>
-    <w:lsdException w:name="Medium List 1 Accent 1" w:semiHidden="0" w:uiPriority="65" w:unhideWhenUsed="0"/>
-    <w:lsdException w:name="Revision" w:unhideWhenUsed="0"/>
-    <w:lsdException w:name="List Paragraph" w:semiHidden="0" w:uiPriority="34" w:unhideWhenUsed="0" w:qFormat="1"/>
-    <w:lsdException w:name="Quote" w:semiHidden="0" w:uiPriority="29" w:unhideWhenUsed="0" w:qFormat="1"/>
-    <w:lsdException w:name="Intense Quote" w:semiHidden="0" w:uiPriority="30" w:unhideWhenUsed="0" w:qFormat="1"/>
-    <w:lsdException w:name="Medium List 2 Accent 1" w:semiHidden="0" w:uiPriority="66" w:unhideWhenUsed="0"/>
-    <w:lsdException w:name="Medium Grid 1 Accent 1" w:semiHidden="0" w:uiPriority="67" w:unhideWhenUsed="0"/>
-    <w:lsdException w:name="Medium Grid 2 Accent 1" w:semiHidden="0" w:uiPriority="68" w:unhideWhenUsed="0"/>
-    <w:lsdException w:name="Medium Grid 3 Accent 1" w:semiHidden="0" w:uiPriority="69" w:unhideWhenUsed="0"/>
-    <w:lsdException w:name="Dark List Accent 1" w:semiHidden="0" w:uiPriority="70" w:unhideWhenUsed="0"/>
-    <w:lsdException w:name="Colorful Shading Accent 1" w:semiHidden="0" w:uiPriority="71" w:unhideWhenUsed="0"/>
-    <w:lsdException w:name="Colorful List Accent 1" w:semiHidden="0" w:uiPriority="72" w:unhideWhenUsed="0"/>
-    <w:lsdException w:name="Colorful Grid Accent 1" w:semiHidden="0" w:uiPriority="73" w:unhideWhenUsed="0"/>
-    <w:lsdException w:name="Light Shading Accent 2" w:semiHidden="0" w:uiPriority="60" w:unhideWhenUsed="0"/>
-    <w:lsdException w:name="Light List Accent 2" w:semiHidden="0" w:uiPriority="61" w:unhideWhenUsed="0"/>
-    <w:lsdException w:name="Light Grid Accent 2" w:semiHidden="0" w:uiPriority="62" w:unhideWhenUsed="0"/>
-    <w:lsdException w:name="Medium Shading 1 Accent 2" w:semiHidden="0" w:uiPriority="63" w:unhideWhenUsed="0"/>
-    <w:lsdException w:name="Medium Shading 2 Accent 2" w:semiHidden="0" w:uiPriority="64" w:unhideWhenUsed="0"/>
-    <w:lsdException w:name="Medium List 1 Accent 2" w:semiHidden="0" w:uiPriority="65" w:unhideWhenUsed="0"/>
-    <w:lsdException w:name="Medium List 2 Accent 2" w:semiHidden="0" w:uiPriority="66" w:unhideWhenUsed="0"/>
-    <w:lsdException w:name="Medium Grid 1 Accent 2" w:semiHidden="0" w:uiPriority="67" w:unhideWhenUsed="0"/>
-    <w:lsdException w:name="Medium Grid 2 Accent 2" w:semiHidden="0" w:uiPriority="68" w:unhideWhenUsed="0"/>
-    <w:lsdException w:name="Medium Grid 3 Accent 2" w:semiHidden="0" w:uiPriority="69" w:unhideWhenUsed="0"/>
-    <w:lsdException w:name="Dark List Accent 2" w:semiHidden="0" w:uiPriority="70" w:unhideWhenUsed="0"/>
-    <w:lsdException w:name="Colorful Shading Accent 2" w:semiHidden="0" w:uiPriority="71" w:unhideWhenUsed="0"/>
-    <w:lsdException w:name="Colorful List Accent 2" w:semiHidden="0" w:uiPriority="72" w:unhideWhenUsed="0"/>
-    <w:lsdException w:name="Colorful Grid Accent 2" w:semiHidden="0" w:uiPriority="73" w:unhideWhenUsed="0"/>
-    <w:lsdException w:name="Light Shading Accent 3" w:semiHidden="0" w:uiPriority="60" w:unhideWhenUsed="0"/>
-    <w:lsdException w:name="Light List Accent 3" w:semiHidden="0" w:uiPriority="61" w:unhideWhenUsed="0"/>
-    <w:lsdException w:name="Light Grid Accent 3" w:semiHidden="0" w:uiPriority="62" w:unhideWhenUsed="0"/>
-    <w:lsdException w:name="Medium Shading 1 Accent 3" w:semiHidden="0" w:uiPriority="63" w:unhideWhenUsed="0"/>
-    <w:lsdException w:name="Medium Shading 2 Accent 3" w:semiHidden="0" w:uiPriority="64" w:unhideWhenUsed="0"/>
-    <w:lsdException w:name="Medium List 1 Accent 3" w:semiHidden="0" w:uiPriority="65" w:unhideWhenUsed="0"/>
-    <w:lsdException w:name="Medium List 2 Accent 3" w:semiHidden="0" w:uiPriority="66" w:unhideWhenUsed="0"/>
-    <w:lsdException w:name="Medium Grid 1 Accent 3" w:semiHidden="0" w:uiPriority="67" w:unhideWhenUsed="0"/>
-    <w:lsdException w:name="Medium Grid 2 Accent 3" w:semiHidden="0" w:uiPriority="68" w:unhideWhenUsed="0"/>
-    <w:lsdException w:name="Medium Grid 3 Accent 3" w:semiHidden="0" w:uiPriority="69" w:unhideWhenUsed="0"/>
-    <w:lsdException w:name="Dark List Accent 3" w:semiHidden="0" w:uiPriority="70" w:unhideWhenUsed="0"/>
-    <w:lsdException w:name="Colorful Shading Accent 3" w:semiHidden="0" w:uiPriority="71" w:unhideWhenUsed="0"/>
-    <w:lsdException w:name="Colorful List Accent 3" w:semiHidden="0" w:uiPriority="72" w:unhideWhenUsed="0"/>
-    <w:lsdException w:name="Colorful Grid Accent 3" w:semiHidden="0" w:uiPriority="73" w:unhideWhenUsed="0"/>
-    <w:lsdException w:name="Light Shading Accent 4" w:semiHidden="0" w:uiPriority="60" w:unhideWhenUsed="0"/>
-    <w:lsdException w:name="Light List Accent 4" w:semiHidden="0" w:uiPriority="61" w:unhideWhenUsed="0"/>
-    <w:lsdException w:name="Light Grid Accent 4" w:semiHidden="0" w:uiPriority="62" w:unhideWhenUsed="0"/>
-    <w:lsdException w:name="Medium Shading 1 Accent 4" w:semiHidden="0" w:uiPriority="63" w:unhideWhenUsed="0"/>
-    <w:lsdException w:name="Medium Shading 2 Accent 4" w:semiHidden="0" w:uiPriority="64" w:unhideWhenUsed="0"/>
-    <w:lsdException w:name="Medium List 1 Accent 4" w:semiHidden="0" w:uiPriority="65" w:unhideWhenUsed="0"/>
-    <w:lsdException w:name="Medium List 2 Accent 4" w:semiHidden="0" w:uiPriority="66" w:unhideWhenUsed="0"/>
-    <w:lsdException w:name="Medium Grid 1 Accent 4" w:semiHidden="0" w:uiPriority="67" w:unhideWhenUsed="0"/>
-    <w:lsdException w:name="Medium Grid 2 Accent 4" w:semiHidden="0" w:uiPriority="68" w:unhideWhenUsed="0"/>
-    <w:lsdException w:name="Medium Grid 3 Accent 4" w:semiHidden="0" w:uiPriority="69" w:unhideWhenUsed="0"/>
-    <w:lsdException w:name="Dark List Accent 4" w:semiHidden="0" w:uiPriority="70" w:unhideWhenUsed="0"/>
-    <w:lsdException w:name="Colorful Shading Accent 4" w:semiHidden="0" w:uiPriority="71" w:unhideWhenUsed="0"/>
-    <w:lsdException w:name="Colorful List Accent 4" w:semiHidden="0" w:uiPriority="72" w:unhideWhenUsed="0"/>
-    <w:lsdException w:name="Colorful Grid Accent 4" w:semiHidden="0" w:uiPriority="73" w:unhideWhenUsed="0"/>
-    <w:lsdException w:name="Light Shading Accent 5" w:semiHidden="0" w:uiPriority="60" w:unhideWhenUsed="0"/>
-    <w:lsdException w:name="Light List Accent 5" w:semiHidden="0" w:uiPriority="61" w:unhideWhenUsed="0"/>
-    <w:lsdException w:name="Light Grid Accent 5" w:semiHidden="0" w:uiPriority="62" w:unhideWhenUsed="0"/>
-    <w:lsdException w:name="Medium Shading 1 Accent 5" w:semiHidden="0" w:uiPriority="63" w:unhideWhenUsed="0"/>
-    <w:lsdException w:name="Medium Shading 2 Accent 5" w:semiHidden="0" w:uiPriority="64" w:unhideWhenUsed="0"/>
-    <w:lsdException w:name="Medium List 1 Accent 5" w:semiHidden="0" w:uiPriority="65" w:unhideWhenUsed="0"/>
-    <w:lsdException w:name="Medium List 2 Accent 5" w:semiHidden="0" w:uiPriority="66" w:unhideWhenUsed="0"/>
-    <w:lsdException w:name="Medium Grid 1 Accent 5" w:semiHidden="0" w:uiPriority="67" w:unhideWhenUsed="0"/>
-    <w:lsdException w:name="Medium Grid 2 Accent 5" w:semiHidden="0" w:uiPriority="68" w:unhideWhenUsed="0"/>
-    <w:lsdException w:name="Medium Grid 3 Accent 5" w:semiHidden="0" w:uiPriority="69" w:unhideWhenUsed="0"/>
-    <w:lsdException w:name="Dark List Accent 5" w:semiHidden="0" w:uiPriority="70" w:unhideWhenUsed="0"/>
-    <w:lsdException w:name="Colorful Shading Accent 5" w:semiHidden="0" w:uiPriority="71" w:unhideWhenUsed="0"/>
-    <w:lsdException w:name="Colorful List Accent 5" w:semiHidden="0" w:uiPriority="72" w:unhideWhenUsed="0"/>
-    <w:lsdException w:name="Colorful Grid Accent 5" w:semiHidden="0" w:uiPriority="73" w:unhideWhenUsed="0"/>
-    <w:lsdException w:name="Light Shading Accent 6" w:semiHidden="0" w:uiPriority="60" w:unhideWhenUsed="0"/>
-    <w:lsdException w:name="Light List Accent 6" w:semiHidden="0" w:uiPriority="61" w:unhideWhenUsed="0"/>
-    <w:lsdException w:name="Light Grid Accent 6" w:semiHidden="0" w:uiPriority="62" w:unhideWhenUsed="0"/>
-    <w:lsdException w:name="Medium Shading 1 Accent 6" w:semiHidden="0" w:uiPriority="63" w:unhideWhenUsed="0"/>
-    <w:lsdException w:name="Medium Shading 2 Accent 6" w:semiHidden="0" w:uiPriority="64" w:unhideWhenUsed="0"/>
-    <w:lsdException w:name="Medium List 1 Accent 6" w:semiHidden="0" w:uiPriority="65" w:unhideWhenUsed="0"/>
-    <w:lsdException w:name="Medium List 2 Accent 6" w:semiHidden="0" w:uiPriority="66" w:unhideWhenUsed="0"/>
-    <w:lsdException w:name="Medium Grid 1 Accent 6" w:semiHidden="0" w:uiPriority="67" w:unhideWhenUsed="0"/>
-    <w:lsdException w:name="Medium Grid 2 Accent 6" w:semiHidden="0" w:uiPriority="68" w:unhideWhenUsed="0"/>
-    <w:lsdException w:name="Medium Grid 3 Accent 6" w:semiHidden="0" w:uiPriority="69" w:unhideWhenUsed="0"/>
-    <w:lsdException w:name="Dark List Accent 6" w:semiHidden="0" w:uiPriority="70" w:unhideWhenUsed="0"/>
-    <w:lsdException w:name="Colorful Shading Accent 6" w:semiHidden="0" w:uiPriority="71" w:unhideWhenUsed="0"/>
-    <w:lsdException w:name="Colorful List Accent 6" w:semiHidden="0" w:uiPriority="72" w:unhideWhenUsed="0"/>
-    <w:lsdException w:name="Colorful Grid Accent 6" w:semiHidden="0" w:uiPriority="73" w:unhideWhenUsed="0"/>
-    <w:lsdException w:name="Subtle Emphasis" w:semiHidden="0" w:uiPriority="19" w:unhideWhenUsed="0" w:qFormat="1"/>
-    <w:lsdException w:name="Intense Emphasis" w:semiHidden="0" w:uiPriority="21" w:unhideWhenUsed="0" w:qFormat="1"/>
-    <w:lsdException w:name="Subtle Reference" w:semiHidden="0" w:uiPriority="31" w:unhideWhenUsed="0" w:qFormat="1"/>
-    <w:lsdException w:name="Intense Reference" w:semiHidden="0" w:uiPriority="32" w:unhideWhenUsed="0" w:qFormat="1"/>
-    <w:lsdException w:name="Book Title" w:semiHidden="0" w:uiPriority="33" w:unhideWhenUsed="0" w:qFormat="1"/>
-    <w:lsdException w:name="Bibliography" w:uiPriority="37"/>
-    <w:lsdException w:name="TOC Heading" w:uiPriority="39" w:qFormat="1"/>
-  </w:latentStyles>
-  <w:style w:type="paragraph" w:default="1" w:styleId="Normal">
-    <w:name w:val="Normal"/>
-    <w:rPr>
-      <w:sz w:val="24"/>
-      <w:szCs w:val="24"/>
-    </w:rPr>
-  </w:style>
-  <w:style w:type="character" w:default="1" w:styleId="DefaultParagraphFont">
-    <w:name w:val="Default Paragraph Font"/>
-    <w:uiPriority w:val="1"/>
-    <w:semiHidden/>
-    <w:unhideWhenUsed/>
-  </w:style>
-  <w:style w:type="table" w:default="1" w:styleId="TableNormal">
-    <w:name w:val="Normal Table"/>
-    <w:uiPriority w:val="99"/>
-    <w:semiHidden/>
-    <w:unhideWhenUsed/>
-    <w:tblPr>
-      <w:tblInd w:w="0" w:type="dxa"/>
-      <w:tblCellMar>
-        <w:top w:w="0" w:type="dxa"/>
-        <w:left w:w="108" w:type="dxa"/>
-        <w:bottom w:w="0" w:type="dxa"/>
-        <w:right w:w="108" w:type="dxa"/>
-      </w:tblCellMar>
-    </w:tblPr>
-  </w:style>
-  <w:style w:type="numbering" w:default="1" w:styleId="NoList">
-    <w:name w:val="No List"/>
-    <w:uiPriority w:val="99"/>
-    <w:semiHidden/>
-    <w:unhideWhenUsed/>
-  </w:style>
-  <w:style w:type="character" w:styleId="Hyperlink">
-    <w:name w:val="Hyperlink"/>
-    <w:rPr>
-      <w:u w:val="single"/>
-    </w:rPr>
-  </w:style>
-  <w:style w:type="paragraph" w:customStyle="1" w:styleId="HeaderFooter">
-    <w:name w:val="Header &amp; Footer"/>
-    <w:pPr>
-      <w:tabs>
-        <w:tab w:val="right" w:pos="9020"/>
-      </w:tabs>
-    </w:pPr>
-    <w:rPr>
-      <w:rFonts w:ascii="Helvetica" w:hAnsi="Arial Unicode MS" w:cs="Arial Unicode MS"/>
-      <w:color w:val="000000"/>
-      <w:sz w:val="24"/>
-      <w:szCs w:val="24"/>
-    </w:rPr>
-  </w:style>
-  <w:style w:type="paragraph" w:customStyle="1" w:styleId="Body">
-    <w:name w:val="Body"/>
-    <w:pPr>
-      <w:spacing w:after="200" w:line="276" w:lineRule="auto"/>
-    </w:pPr>
-    <w:rPr>
-      <w:rFonts w:ascii="Calibri" w:eastAsia="Calibri" w:hAnsi="Calibri" w:cs="Calibri"/>
-      <w:color w:val="000000"/>
-      <w:sz w:val="22"/>
-      <w:szCs w:val="22"/>
-      <w:u w:color="000000"/>
-    </w:rPr>
-  </w:style>
-  <w:style w:type="paragraph" w:styleId="BalloonText">
-    <w:name w:val="Balloon Text"/>
-    <w:basedOn w:val="Normal"/>
-    <w:link w:val="BalloonTextChar"/>
-    <w:uiPriority w:val="99"/>
-    <w:semiHidden/>
-    <w:unhideWhenUsed/>
-    <w:rsid w:val="003B62F1"/>
-    <w:rPr>
-      <w:rFonts w:ascii="Tahoma" w:hAnsi="Tahoma" w:cs="Tahoma"/>
-      <w:sz w:val="16"/>
-      <w:szCs w:val="16"/>
-    </w:rPr>
-  </w:style>
-  <w:style w:type="character" w:customStyle="1" w:styleId="BalloonTextChar">
-    <w:name w:val="Balloon Text Char"/>
-    <w:basedOn w:val="DefaultParagraphFont"/>
-    <w:link w:val="BalloonText"/>
-    <w:uiPriority w:val="99"/>
-    <w:semiHidden/>
-    <w:rsid w:val="003B62F1"/>
-    <w:rPr>
-      <w:rFonts w:ascii="Tahoma" w:hAnsi="Tahoma" w:cs="Tahoma"/>
-      <w:sz w:val="16"/>
-      <w:szCs w:val="16"/>
+      <w:u w:val="none" w:color="000000"/>
+      <w:vertAlign w:val="baseline"/>
+      <w:lang w:val="en-US"/>
     </w:rPr>
   </w:style>
 </w:styles>
 </file>
 
 <file path=word/theme/theme1.xml><?xml version="1.0" encoding="utf-8"?>
-<a:theme xmlns:a="http://schemas.openxmlformats.org/drawingml/2006/main" name="Blank">
+<a:theme xmlns:a="http://schemas.openxmlformats.org/drawingml/2006/main" xmlns:r="http://schemas.openxmlformats.org/officeDocument/2006/relationships" name="Blank">
   <a:themeElements>
     <a:clrScheme name="Blank">
       <a:dk1>
@@ -1219,7 +2386,7 @@
       <a:effectStyleLst>
         <a:effectStyle>
           <a:effectLst>
-            <a:outerShdw blurRad="38100" dist="25400" dir="5400000" rotWithShape="0">
+            <a:outerShdw sx="100000" sy="100000" kx="0" ky="0" algn="b" rotWithShape="0" blurRad="38100" dist="25400" dir="5400000">
               <a:srgbClr val="000000">
                 <a:alpha val="50000"/>
               </a:srgbClr>
@@ -1228,7 +2395,7 @@
         </a:effectStyle>
         <a:effectStyle>
           <a:effectLst>
-            <a:outerShdw blurRad="38100" dist="25400" dir="5400000" rotWithShape="0">
+            <a:outerShdw sx="100000" sy="100000" kx="0" ky="0" algn="b" rotWithShape="0" blurRad="38100" dist="25400" dir="5400000">
               <a:srgbClr val="000000">
                 <a:alpha val="50000"/>
               </a:srgbClr>
@@ -1237,7 +2404,7 @@
         </a:effectStyle>
         <a:effectStyle>
           <a:effectLst>
-            <a:outerShdw blurRad="38100" dist="25400" dir="5400000" rotWithShape="0">
+            <a:outerShdw sx="100000" sy="100000" kx="0" ky="0" algn="b" rotWithShape="0" blurRad="38100" dist="25400" dir="5400000">
               <a:srgbClr val="000000">
                 <a:alpha val="50000"/>
               </a:srgbClr>
@@ -1246,7 +2413,7 @@
         </a:effectStyle>
         <a:effectStyle>
           <a:effectLst>
-            <a:outerShdw blurRad="40000" dist="20000" dir="5400000" rotWithShape="0">
+            <a:outerShdw sx="100000" sy="100000" kx="0" ky="0" algn="b" rotWithShape="0" blurRad="40000" dist="20000" dir="5400000">
               <a:srgbClr val="000000">
                 <a:alpha val="38000"/>
               </a:srgbClr>
@@ -1255,7 +2422,7 @@
         </a:effectStyle>
         <a:effectStyle>
           <a:effectLst>
-            <a:outerShdw blurRad="40000" dist="23000" dir="5400000" rotWithShape="0">
+            <a:outerShdw sx="100000" sy="100000" kx="0" ky="0" algn="b" rotWithShape="0" blurRad="40000" dist="23000" dir="5400000">
               <a:srgbClr val="000000">
                 <a:alpha val="35000"/>
               </a:srgbClr>
@@ -1264,7 +2431,7 @@
         </a:effectStyle>
         <a:effectStyle>
           <a:effectLst>
-            <a:outerShdw blurRad="40000" dist="23000" dir="5400000" rotWithShape="0">
+            <a:outerShdw sx="100000" sy="100000" kx="0" ky="0" algn="b" rotWithShape="0" blurRad="40000" dist="23000" dir="5400000">
               <a:srgbClr val="000000">
                 <a:alpha val="35000"/>
               </a:srgbClr>
@@ -1376,8 +2543,8 @@
     <a:spDef>
       <a:spPr>
         <a:blipFill rotWithShape="1">
-          <a:blip xmlns:r="http://schemas.openxmlformats.org/officeDocument/2006/relationships" r:embed="rId1"/>
-          <a:srcRect/>
+          <a:blip r:embed="rId1"/>
+          <a:srcRect l="0" t="0" r="0" b="0"/>
           <a:tile tx="0" ty="0" sx="100000" sy="100000" flip="none" algn="tl"/>
         </a:blipFill>
         <a:ln w="12700" cap="flat">
@@ -1385,14 +2552,14 @@
           <a:miter lim="400000"/>
         </a:ln>
         <a:effectLst>
-          <a:outerShdw blurRad="38100" dist="25400" dir="5400000" rotWithShape="0">
+          <a:outerShdw sx="100000" sy="100000" kx="0" ky="0" algn="b" rotWithShape="0" blurRad="38100" dist="25400" dir="5400000">
             <a:srgbClr val="000000">
               <a:alpha val="50000"/>
             </a:srgbClr>
           </a:outerShdw>
         </a:effectLst>
       </a:spPr>
-      <a:bodyPr rot="0" spcFirstLastPara="1" vertOverflow="overflow" horzOverflow="overflow" vert="horz" wrap="square" lIns="50800" tIns="50800" rIns="50800" bIns="50800" numCol="1" spcCol="38100" rtlCol="0" anchor="ctr">
+      <a:bodyPr rot="0" spcFirstLastPara="1" vertOverflow="overflow" horzOverflow="overflow" vert="horz" wrap="square" lIns="50800" tIns="50800" rIns="50800" bIns="50800" numCol="1" spcCol="38100" rtlCol="0" anchor="ctr" upright="0">
         <a:spAutoFit/>
       </a:bodyPr>
       <a:lstStyle>
@@ -1411,7 +2578,7 @@
           <a:buFontTx/>
           <a:buNone/>
           <a:tabLst/>
-          <a:defRPr kumimoji="0" sz="1200" b="0" i="0" u="none" strike="noStrike" cap="none" spc="0" normalizeH="0" baseline="0">
+          <a:defRPr b="0" baseline="0" cap="none" i="0" spc="0" strike="noStrike" sz="1200" u="none" kumimoji="0" normalizeH="0">
             <a:ln>
               <a:noFill/>
             </a:ln>
@@ -1419,7 +2586,7 @@
               <a:srgbClr val="FFFFFF"/>
             </a:solidFill>
             <a:effectLst>
-              <a:outerShdw blurRad="25400" dist="23998" dir="2700000" rotWithShape="0">
+              <a:outerShdw sx="100000" sy="100000" kx="0" ky="0" algn="b" rotWithShape="0" blurRad="25400" dist="23998" dir="2700000">
                 <a:srgbClr val="000000">
                   <a:alpha val="31034"/>
                 </a:srgbClr>
@@ -1447,7 +2614,7 @@
           <a:buFontTx/>
           <a:buNone/>
           <a:tabLst/>
-          <a:defRPr kumimoji="0" sz="1800" b="0" i="0" u="none" strike="noStrike" cap="none" spc="0" normalizeH="0" baseline="0">
+          <a:defRPr b="0" baseline="0" cap="none" i="0" spc="0" strike="noStrike" sz="1800" u="none" kumimoji="0" normalizeH="0">
             <a:ln>
               <a:noFill/>
             </a:ln>
@@ -1473,7 +2640,7 @@
           <a:buFontTx/>
           <a:buNone/>
           <a:tabLst/>
-          <a:defRPr kumimoji="0" sz="1800" b="0" i="0" u="none" strike="noStrike" cap="none" spc="0" normalizeH="0" baseline="0">
+          <a:defRPr b="0" baseline="0" cap="none" i="0" spc="0" strike="noStrike" sz="1800" u="none" kumimoji="0" normalizeH="0">
             <a:ln>
               <a:noFill/>
             </a:ln>
@@ -1499,7 +2666,7 @@
           <a:buFontTx/>
           <a:buNone/>
           <a:tabLst/>
-          <a:defRPr kumimoji="0" sz="1800" b="0" i="0" u="none" strike="noStrike" cap="none" spc="0" normalizeH="0" baseline="0">
+          <a:defRPr b="0" baseline="0" cap="none" i="0" spc="0" strike="noStrike" sz="1800" u="none" kumimoji="0" normalizeH="0">
             <a:ln>
               <a:noFill/>
             </a:ln>
@@ -1525,7 +2692,7 @@
           <a:buFontTx/>
           <a:buNone/>
           <a:tabLst/>
-          <a:defRPr kumimoji="0" sz="1800" b="0" i="0" u="none" strike="noStrike" cap="none" spc="0" normalizeH="0" baseline="0">
+          <a:defRPr b="0" baseline="0" cap="none" i="0" spc="0" strike="noStrike" sz="1800" u="none" kumimoji="0" normalizeH="0">
             <a:ln>
               <a:noFill/>
             </a:ln>
@@ -1551,7 +2718,7 @@
           <a:buFontTx/>
           <a:buNone/>
           <a:tabLst/>
-          <a:defRPr kumimoji="0" sz="1800" b="0" i="0" u="none" strike="noStrike" cap="none" spc="0" normalizeH="0" baseline="0">
+          <a:defRPr b="0" baseline="0" cap="none" i="0" spc="0" strike="noStrike" sz="1800" u="none" kumimoji="0" normalizeH="0">
             <a:ln>
               <a:noFill/>
             </a:ln>
@@ -1577,7 +2744,7 @@
           <a:buFontTx/>
           <a:buNone/>
           <a:tabLst/>
-          <a:defRPr kumimoji="0" sz="1800" b="0" i="0" u="none" strike="noStrike" cap="none" spc="0" normalizeH="0" baseline="0">
+          <a:defRPr b="0" baseline="0" cap="none" i="0" spc="0" strike="noStrike" sz="1800" u="none" kumimoji="0" normalizeH="0">
             <a:ln>
               <a:noFill/>
             </a:ln>
@@ -1603,7 +2770,7 @@
           <a:buFontTx/>
           <a:buNone/>
           <a:tabLst/>
-          <a:defRPr kumimoji="0" sz="1800" b="0" i="0" u="none" strike="noStrike" cap="none" spc="0" normalizeH="0" baseline="0">
+          <a:defRPr b="0" baseline="0" cap="none" i="0" spc="0" strike="noStrike" sz="1800" u="none" kumimoji="0" normalizeH="0">
             <a:ln>
               <a:noFill/>
             </a:ln>
@@ -1629,7 +2796,7 @@
           <a:buFontTx/>
           <a:buNone/>
           <a:tabLst/>
-          <a:defRPr kumimoji="0" sz="1800" b="0" i="0" u="none" strike="noStrike" cap="none" spc="0" normalizeH="0" baseline="0">
+          <a:defRPr b="0" baseline="0" cap="none" i="0" spc="0" strike="noStrike" sz="1800" u="none" kumimoji="0" normalizeH="0">
             <a:ln>
               <a:noFill/>
             </a:ln>
@@ -1655,7 +2822,7 @@
           <a:buFontTx/>
           <a:buNone/>
           <a:tabLst/>
-          <a:defRPr kumimoji="0" sz="1800" b="0" i="0" u="none" strike="noStrike" cap="none" spc="0" normalizeH="0" baseline="0">
+          <a:defRPr b="0" baseline="0" cap="none" i="0" spc="0" strike="noStrike" sz="1800" u="none" kumimoji="0" normalizeH="0">
             <a:ln>
               <a:noFill/>
             </a:ln>
@@ -1668,15 +2835,9 @@
         </a:lvl9pPr>
       </a:lstStyle>
       <a:style>
-        <a:lnRef idx="0">
-          <a:scrgbClr r="0" g="0" b="0"/>
-        </a:lnRef>
-        <a:fillRef idx="0">
-          <a:scrgbClr r="0" g="0" b="0"/>
-        </a:fillRef>
-        <a:effectRef idx="0">
-          <a:scrgbClr r="0" g="0" b="0"/>
-        </a:effectRef>
+        <a:lnRef idx="0"/>
+        <a:fillRef idx="0"/>
+        <a:effectRef idx="0"/>
         <a:fontRef idx="none"/>
       </a:style>
     </a:spDef>
@@ -1692,7 +2853,7 @@
         </a:ln>
         <a:effectLst/>
       </a:spPr>
-      <a:bodyPr rot="0" spcFirstLastPara="1" vertOverflow="overflow" horzOverflow="overflow" vert="horz" wrap="square" lIns="91439" tIns="45719" rIns="91439" bIns="45719" numCol="1" spcCol="38100" rtlCol="0" anchor="t">
+      <a:bodyPr rot="0" spcFirstLastPara="1" vertOverflow="overflow" horzOverflow="overflow" vert="horz" wrap="square" lIns="91439" tIns="45719" rIns="91439" bIns="45719" numCol="1" spcCol="38100" rtlCol="0" anchor="t" upright="0">
         <a:noAutofit/>
       </a:bodyPr>
       <a:lstStyle>
@@ -1711,7 +2872,7 @@
           <a:buFontTx/>
           <a:buNone/>
           <a:tabLst/>
-          <a:defRPr kumimoji="0" sz="1800" b="0" i="0" u="none" strike="noStrike" cap="none" spc="0" normalizeH="0" baseline="0">
+          <a:defRPr b="0" baseline="0" cap="none" i="0" spc="0" strike="noStrike" sz="1800" u="none" kumimoji="0" normalizeH="0">
             <a:ln>
               <a:noFill/>
             </a:ln>
@@ -1737,7 +2898,7 @@
           <a:buFontTx/>
           <a:buNone/>
           <a:tabLst/>
-          <a:defRPr kumimoji="0" sz="1800" b="0" i="0" u="none" strike="noStrike" cap="none" spc="0" normalizeH="0" baseline="0">
+          <a:defRPr b="0" baseline="0" cap="none" i="0" spc="0" strike="noStrike" sz="1800" u="none" kumimoji="0" normalizeH="0">
             <a:ln>
               <a:noFill/>
             </a:ln>
@@ -1763,7 +2924,7 @@
           <a:buFontTx/>
           <a:buNone/>
           <a:tabLst/>
-          <a:defRPr kumimoji="0" sz="1800" b="0" i="0" u="none" strike="noStrike" cap="none" spc="0" normalizeH="0" baseline="0">
+          <a:defRPr b="0" baseline="0" cap="none" i="0" spc="0" strike="noStrike" sz="1800" u="none" kumimoji="0" normalizeH="0">
             <a:ln>
               <a:noFill/>
             </a:ln>
@@ -1789,7 +2950,7 @@
           <a:buFontTx/>
           <a:buNone/>
           <a:tabLst/>
-          <a:defRPr kumimoji="0" sz="1800" b="0" i="0" u="none" strike="noStrike" cap="none" spc="0" normalizeH="0" baseline="0">
+          <a:defRPr b="0" baseline="0" cap="none" i="0" spc="0" strike="noStrike" sz="1800" u="none" kumimoji="0" normalizeH="0">
             <a:ln>
               <a:noFill/>
             </a:ln>
@@ -1815,7 +2976,7 @@
           <a:buFontTx/>
           <a:buNone/>
           <a:tabLst/>
-          <a:defRPr kumimoji="0" sz="1800" b="0" i="0" u="none" strike="noStrike" cap="none" spc="0" normalizeH="0" baseline="0">
+          <a:defRPr b="0" baseline="0" cap="none" i="0" spc="0" strike="noStrike" sz="1800" u="none" kumimoji="0" normalizeH="0">
             <a:ln>
               <a:noFill/>
             </a:ln>
@@ -1841,7 +3002,7 @@
           <a:buFontTx/>
           <a:buNone/>
           <a:tabLst/>
-          <a:defRPr kumimoji="0" sz="1800" b="0" i="0" u="none" strike="noStrike" cap="none" spc="0" normalizeH="0" baseline="0">
+          <a:defRPr b="0" baseline="0" cap="none" i="0" spc="0" strike="noStrike" sz="1800" u="none" kumimoji="0" normalizeH="0">
             <a:ln>
               <a:noFill/>
             </a:ln>
@@ -1867,7 +3028,7 @@
           <a:buFontTx/>
           <a:buNone/>
           <a:tabLst/>
-          <a:defRPr kumimoji="0" sz="1800" b="0" i="0" u="none" strike="noStrike" cap="none" spc="0" normalizeH="0" baseline="0">
+          <a:defRPr b="0" baseline="0" cap="none" i="0" spc="0" strike="noStrike" sz="1800" u="none" kumimoji="0" normalizeH="0">
             <a:ln>
               <a:noFill/>
             </a:ln>
@@ -1893,7 +3054,7 @@
           <a:buFontTx/>
           <a:buNone/>
           <a:tabLst/>
-          <a:defRPr kumimoji="0" sz="1800" b="0" i="0" u="none" strike="noStrike" cap="none" spc="0" normalizeH="0" baseline="0">
+          <a:defRPr b="0" baseline="0" cap="none" i="0" spc="0" strike="noStrike" sz="1800" u="none" kumimoji="0" normalizeH="0">
             <a:ln>
               <a:noFill/>
             </a:ln>
@@ -1919,7 +3080,7 @@
           <a:buFontTx/>
           <a:buNone/>
           <a:tabLst/>
-          <a:defRPr kumimoji="0" sz="1800" b="0" i="0" u="none" strike="noStrike" cap="none" spc="0" normalizeH="0" baseline="0">
+          <a:defRPr b="0" baseline="0" cap="none" i="0" spc="0" strike="noStrike" sz="1800" u="none" kumimoji="0" normalizeH="0">
             <a:ln>
               <a:noFill/>
             </a:ln>
@@ -1945,7 +3106,7 @@
           <a:buFontTx/>
           <a:buNone/>
           <a:tabLst/>
-          <a:defRPr kumimoji="0" sz="1800" b="0" i="0" u="none" strike="noStrike" cap="none" spc="0" normalizeH="0" baseline="0">
+          <a:defRPr b="0" baseline="0" cap="none" i="0" spc="0" strike="noStrike" sz="1800" u="none" kumimoji="0" normalizeH="0">
             <a:ln>
               <a:noFill/>
             </a:ln>
@@ -1958,15 +3119,9 @@
         </a:lvl9pPr>
       </a:lstStyle>
       <a:style>
-        <a:lnRef idx="0">
-          <a:scrgbClr r="0" g="0" b="0"/>
-        </a:lnRef>
-        <a:fillRef idx="0">
-          <a:scrgbClr r="0" g="0" b="0"/>
-        </a:fillRef>
-        <a:effectRef idx="0">
-          <a:scrgbClr r="0" g="0" b="0"/>
-        </a:effectRef>
+        <a:lnRef idx="0"/>
+        <a:fillRef idx="0"/>
+        <a:effectRef idx="0"/>
         <a:fontRef idx="none"/>
       </a:style>
     </a:lnDef>
@@ -1979,16 +3134,16 @@
         </a:ln>
         <a:effectLst/>
       </a:spPr>
-      <a:bodyPr rot="0" spcFirstLastPara="1" vertOverflow="overflow" horzOverflow="overflow" vert="horz" wrap="square" lIns="50800" tIns="50800" rIns="50800" bIns="50800" numCol="1" spcCol="38100" rtlCol="0" anchor="t">
+      <a:bodyPr rot="0" spcFirstLastPara="1" vertOverflow="overflow" horzOverflow="overflow" vert="horz" wrap="square" lIns="50800" tIns="50800" rIns="50800" bIns="50800" numCol="1" spcCol="38100" rtlCol="0" anchor="t" upright="0">
         <a:spAutoFit/>
       </a:bodyPr>
       <a:lstStyle>
         <a:defPPr marL="0" marR="0" indent="0" algn="l" defTabSz="457200" rtl="0" fontAlgn="auto" latinLnBrk="1" hangingPunct="0">
           <a:lnSpc>
-            <a:spcPct val="115000"/>
+            <a:spcPct val="100000"/>
           </a:lnSpc>
           <a:spcBef>
-            <a:spcPts val="1000"/>
+            <a:spcPts val="0"/>
           </a:spcBef>
           <a:spcAft>
             <a:spcPts val="0"/>
@@ -1998,7 +3153,7 @@
           <a:buFontTx/>
           <a:buNone/>
           <a:tabLst/>
-          <a:defRPr kumimoji="0" sz="1100" b="0" i="0" u="none" strike="noStrike" cap="none" spc="0" normalizeH="0" baseline="0">
+          <a:defRPr b="0" baseline="0" cap="none" i="0" spc="0" strike="noStrike" sz="1200" u="none" kumimoji="0" normalizeH="0">
             <a:ln>
               <a:noFill/>
             </a:ln>
@@ -2011,10 +3166,10 @@
                 <a:srgbClr val="000000"/>
               </a:solidFill>
             </a:uFill>
-            <a:latin typeface="Calibri"/>
-            <a:ea typeface="Calibri"/>
-            <a:cs typeface="Calibri"/>
-            <a:sym typeface="Calibri"/>
+            <a:latin typeface="Times New Roman"/>
+            <a:ea typeface="Times New Roman"/>
+            <a:cs typeface="Times New Roman"/>
+            <a:sym typeface="Times New Roman"/>
           </a:defRPr>
         </a:defPPr>
         <a:lvl1pPr marL="0" marR="0" indent="0" algn="l" defTabSz="914400" rtl="0" fontAlgn="auto" latinLnBrk="1" hangingPunct="0">
@@ -2032,7 +3187,7 @@
           <a:buFontTx/>
           <a:buNone/>
           <a:tabLst/>
-          <a:defRPr kumimoji="0" sz="1800" b="0" i="0" u="none" strike="noStrike" cap="none" spc="0" normalizeH="0" baseline="0">
+          <a:defRPr b="0" baseline="0" cap="none" i="0" spc="0" strike="noStrike" sz="1800" u="none" kumimoji="0" normalizeH="0">
             <a:ln>
               <a:noFill/>
             </a:ln>
@@ -2058,7 +3213,7 @@
           <a:buFontTx/>
           <a:buNone/>
           <a:tabLst/>
-          <a:defRPr kumimoji="0" sz="1800" b="0" i="0" u="none" strike="noStrike" cap="none" spc="0" normalizeH="0" baseline="0">
+          <a:defRPr b="0" baseline="0" cap="none" i="0" spc="0" strike="noStrike" sz="1800" u="none" kumimoji="0" normalizeH="0">
             <a:ln>
               <a:noFill/>
             </a:ln>
@@ -2084,7 +3239,7 @@
           <a:buFontTx/>
           <a:buNone/>
           <a:tabLst/>
-          <a:defRPr kumimoji="0" sz="1800" b="0" i="0" u="none" strike="noStrike" cap="none" spc="0" normalizeH="0" baseline="0">
+          <a:defRPr b="0" baseline="0" cap="none" i="0" spc="0" strike="noStrike" sz="1800" u="none" kumimoji="0" normalizeH="0">
             <a:ln>
               <a:noFill/>
             </a:ln>
@@ -2110,7 +3265,7 @@
           <a:buFontTx/>
           <a:buNone/>
           <a:tabLst/>
-          <a:defRPr kumimoji="0" sz="1800" b="0" i="0" u="none" strike="noStrike" cap="none" spc="0" normalizeH="0" baseline="0">
+          <a:defRPr b="0" baseline="0" cap="none" i="0" spc="0" strike="noStrike" sz="1800" u="none" kumimoji="0" normalizeH="0">
             <a:ln>
               <a:noFill/>
             </a:ln>
@@ -2136,7 +3291,7 @@
           <a:buFontTx/>
           <a:buNone/>
           <a:tabLst/>
-          <a:defRPr kumimoji="0" sz="1800" b="0" i="0" u="none" strike="noStrike" cap="none" spc="0" normalizeH="0" baseline="0">
+          <a:defRPr b="0" baseline="0" cap="none" i="0" spc="0" strike="noStrike" sz="1800" u="none" kumimoji="0" normalizeH="0">
             <a:ln>
               <a:noFill/>
             </a:ln>
@@ -2162,7 +3317,7 @@
           <a:buFontTx/>
           <a:buNone/>
           <a:tabLst/>
-          <a:defRPr kumimoji="0" sz="1800" b="0" i="0" u="none" strike="noStrike" cap="none" spc="0" normalizeH="0" baseline="0">
+          <a:defRPr b="0" baseline="0" cap="none" i="0" spc="0" strike="noStrike" sz="1800" u="none" kumimoji="0" normalizeH="0">
             <a:ln>
               <a:noFill/>
             </a:ln>
@@ -2188,7 +3343,7 @@
           <a:buFontTx/>
           <a:buNone/>
           <a:tabLst/>
-          <a:defRPr kumimoji="0" sz="1800" b="0" i="0" u="none" strike="noStrike" cap="none" spc="0" normalizeH="0" baseline="0">
+          <a:defRPr b="0" baseline="0" cap="none" i="0" spc="0" strike="noStrike" sz="1800" u="none" kumimoji="0" normalizeH="0">
             <a:ln>
               <a:noFill/>
             </a:ln>
@@ -2214,7 +3369,7 @@
           <a:buFontTx/>
           <a:buNone/>
           <a:tabLst/>
-          <a:defRPr kumimoji="0" sz="1800" b="0" i="0" u="none" strike="noStrike" cap="none" spc="0" normalizeH="0" baseline="0">
+          <a:defRPr b="0" baseline="0" cap="none" i="0" spc="0" strike="noStrike" sz="1800" u="none" kumimoji="0" normalizeH="0">
             <a:ln>
               <a:noFill/>
             </a:ln>
@@ -2240,7 +3395,7 @@
           <a:buFontTx/>
           <a:buNone/>
           <a:tabLst/>
-          <a:defRPr kumimoji="0" sz="1800" b="0" i="0" u="none" strike="noStrike" cap="none" spc="0" normalizeH="0" baseline="0">
+          <a:defRPr b="0" baseline="0" cap="none" i="0" spc="0" strike="noStrike" sz="1800" u="none" kumimoji="0" normalizeH="0">
             <a:ln>
               <a:noFill/>
             </a:ln>
@@ -2253,19 +3408,12 @@
         </a:lvl9pPr>
       </a:lstStyle>
       <a:style>
-        <a:lnRef idx="0">
-          <a:scrgbClr r="0" g="0" b="0"/>
-        </a:lnRef>
-        <a:fillRef idx="0">
-          <a:scrgbClr r="0" g="0" b="0"/>
-        </a:fillRef>
-        <a:effectRef idx="0">
-          <a:scrgbClr r="0" g="0" b="0"/>
-        </a:effectRef>
+        <a:lnRef idx="0"/>
+        <a:fillRef idx="0"/>
+        <a:effectRef idx="0"/>
         <a:fontRef idx="none"/>
       </a:style>
     </a:txDef>
   </a:objectDefaults>
-  <a:extraClrSchemeLst/>
 </a:theme>
 </file>
</xml_diff>